<commit_message>
added license to files
</commit_message>
<xml_diff>
--- a/docs/Library Description.docx
+++ b/docs/Library Description.docx
@@ -4,117 +4,121 @@
   <w:body>
     <w:p>
       <w:pPr>
-        <w:spacing w:line="240" w:lineRule="auto"/>
-        <w:jc w:val="center"/>
+        <w:pStyle w:val="Title"/>
+      </w:pPr>
+      <w:r>
+        <w:t>Description</w:t>
+      </w:r>
+    </w:p>
+    <w:p>
+      <w:pPr>
+        <w:spacing w:after="0" w:line="360" w:lineRule="auto"/>
+      </w:pPr>
+      <w:r>
+        <w:t xml:space="preserve">This library is designed to be an extension to </w:t>
+      </w:r>
+      <w:r>
+        <w:t xml:space="preserve">Henning </w:t>
+      </w:r>
+      <w:proofErr w:type="spellStart"/>
+      <w:r>
+        <w:t>Karlsen's</w:t>
+      </w:r>
+      <w:proofErr w:type="spellEnd"/>
+      <w:r>
+        <w:t xml:space="preserve"> UTFT and </w:t>
+      </w:r>
+      <w:proofErr w:type="spellStart"/>
+      <w:r>
+        <w:t>UTouch</w:t>
+      </w:r>
+      <w:proofErr w:type="spellEnd"/>
+      <w:r>
+        <w:t xml:space="preserve"> libraries. Essentially it is quite </w:t>
+      </w:r>
+      <w:r>
+        <w:t>similar</w:t>
+      </w:r>
+      <w:r>
+        <w:t xml:space="preserve"> to his newer </w:t>
+      </w:r>
+      <w:proofErr w:type="spellStart"/>
+      <w:r>
+        <w:t>UTFT_Buttons</w:t>
+      </w:r>
+      <w:proofErr w:type="spellEnd"/>
+      <w:r>
+        <w:t xml:space="preserve"> library, becaus</w:t>
+      </w:r>
+      <w:r>
+        <w:t xml:space="preserve">e it itself has its own </w:t>
+      </w:r>
+      <w:r>
+        <w:t>button types.</w:t>
+      </w:r>
+      <w:r>
+        <w:t xml:space="preserve"> Most of these button types </w:t>
+      </w:r>
+      <w:r>
+        <w:t>have two ways of getting the touch data and that is either from t</w:t>
+      </w:r>
+      <w:r>
+        <w:t xml:space="preserve">he Raw touch points which are gotten from using </w:t>
+      </w:r>
+      <w:proofErr w:type="spellStart"/>
+      <w:r>
         <w:rPr>
           <w:b/>
-          <w:sz w:val="32"/>
-          <w:szCs w:val="32"/>
-          <w:u w:val="single"/>
-        </w:rPr>
-      </w:pPr>
+        </w:rPr>
+        <w:t>myTouch.TP_X</w:t>
+      </w:r>
+      <w:proofErr w:type="spellEnd"/>
       <w:r>
         <w:rPr>
           <w:b/>
-          <w:sz w:val="32"/>
-          <w:szCs w:val="32"/>
-          <w:u w:val="single"/>
-        </w:rPr>
-        <w:t>Description</w:t>
-      </w:r>
-    </w:p>
-    <w:p>
-      <w:pPr>
-        <w:spacing w:line="240" w:lineRule="auto"/>
-      </w:pPr>
-      <w:r>
-        <w:t xml:space="preserve">This library is designed to be an extension to </w:t>
-      </w:r>
-      <w:r>
-        <w:t xml:space="preserve">Henning </w:t>
-      </w:r>
-      <w:proofErr w:type="spellStart"/>
-      <w:r>
-        <w:t>Karlsen's</w:t>
-      </w:r>
-      <w:proofErr w:type="spellEnd"/>
-      <w:r>
-        <w:t xml:space="preserve"> UTFT and </w:t>
-      </w:r>
-      <w:proofErr w:type="spellStart"/>
-      <w:r>
-        <w:t>UTouch</w:t>
-      </w:r>
-      <w:proofErr w:type="spellEnd"/>
-      <w:r>
-        <w:t xml:space="preserve"> libraries. Essentially it is quite </w:t>
-      </w:r>
-      <w:r>
-        <w:t>similar</w:t>
-      </w:r>
-      <w:r>
-        <w:t xml:space="preserve"> to his newer </w:t>
-      </w:r>
-      <w:proofErr w:type="spellStart"/>
-      <w:r>
-        <w:t>UTFT_Buttons</w:t>
-      </w:r>
-      <w:proofErr w:type="spellEnd"/>
-      <w:r>
-        <w:t xml:space="preserve"> library, becaus</w:t>
-      </w:r>
-      <w:r>
-        <w:t xml:space="preserve">e it itself has its own </w:t>
-      </w:r>
-      <w:r>
-        <w:t>button types.</w:t>
-      </w:r>
-      <w:r>
-        <w:t xml:space="preserve"> Most of these button types </w:t>
-      </w:r>
-      <w:r>
-        <w:t>have two ways of getting the touch data and that is either from t</w:t>
-      </w:r>
-      <w:r>
-        <w:t xml:space="preserve">he Raw touch points which are gotten from using </w:t>
+        </w:rPr>
+        <w:t xml:space="preserve"> </w:t>
+      </w:r>
+      <w:r>
+        <w:t xml:space="preserve"> / </w:t>
       </w:r>
       <w:proofErr w:type="spellStart"/>
       <w:r>
         <w:rPr>
           <w:b/>
         </w:rPr>
-        <w:t>myTouch.TP_X</w:t>
-      </w:r>
-      <w:proofErr w:type="spellEnd"/>
+        <w:t>myTouch.TP_Y</w:t>
+      </w:r>
+      <w:proofErr w:type="spellEnd"/>
+      <w:r>
+        <w:t xml:space="preserve">, or the calculated touch points from </w:t>
+      </w:r>
+      <w:r>
+        <w:t xml:space="preserve">the </w:t>
+      </w:r>
+      <w:proofErr w:type="spellStart"/>
       <w:r>
         <w:rPr>
           <w:b/>
         </w:rPr>
-        <w:t xml:space="preserve"> </w:t>
-      </w:r>
-      <w:r>
-        <w:t xml:space="preserve"> / </w:t>
-      </w:r>
-      <w:proofErr w:type="spellStart"/>
+        <w:t>getX</w:t>
+      </w:r>
+      <w:proofErr w:type="spellEnd"/>
       <w:r>
         <w:rPr>
           <w:b/>
         </w:rPr>
-        <w:t>myTouch.TP_Y</w:t>
-      </w:r>
-      <w:proofErr w:type="spellEnd"/>
-      <w:r>
-        <w:t xml:space="preserve">, or the calculated touch points from </w:t>
-      </w:r>
-      <w:r>
-        <w:t xml:space="preserve">the </w:t>
+        <w:t>()</w:t>
+      </w:r>
+      <w:r>
+        <w:t xml:space="preserve"> and </w:t>
       </w:r>
       <w:proofErr w:type="spellStart"/>
       <w:r>
         <w:rPr>
           <w:b/>
         </w:rPr>
-        <w:t>getX</w:t>
+        <w:t>getY</w:t>
       </w:r>
       <w:proofErr w:type="spellEnd"/>
       <w:r>
@@ -124,23 +128,6 @@
         <w:t>()</w:t>
       </w:r>
       <w:r>
-        <w:t xml:space="preserve"> and </w:t>
-      </w:r>
-      <w:proofErr w:type="spellStart"/>
-      <w:r>
-        <w:rPr>
-          <w:b/>
-        </w:rPr>
-        <w:t>getY</w:t>
-      </w:r>
-      <w:proofErr w:type="spellEnd"/>
-      <w:r>
-        <w:rPr>
-          <w:b/>
-        </w:rPr>
-        <w:t>()</w:t>
-      </w:r>
-      <w:r>
         <w:t xml:space="preserve"> functions.</w:t>
       </w:r>
       <w:r>
@@ -149,7 +136,7 @@
     </w:p>
     <w:p>
       <w:pPr>
-        <w:spacing w:line="240" w:lineRule="auto"/>
+        <w:spacing w:after="0" w:line="360" w:lineRule="auto"/>
       </w:pPr>
       <w:r>
         <w:t>These types are:</w:t>
@@ -162,7 +149,7 @@
           <w:ilvl w:val="0"/>
           <w:numId w:val="1"/>
         </w:numPr>
-        <w:spacing w:line="240" w:lineRule="auto"/>
+        <w:spacing w:after="0" w:line="360" w:lineRule="auto"/>
       </w:pPr>
       <w:r>
         <w:t>Touch button (Rectangle/ Circle /Triangle)</w:t>
@@ -178,7 +165,7 @@
           <w:ilvl w:val="0"/>
           <w:numId w:val="1"/>
         </w:numPr>
-        <w:spacing w:line="240" w:lineRule="auto"/>
+        <w:spacing w:after="0" w:line="360" w:lineRule="auto"/>
       </w:pPr>
       <w:r>
         <w:t xml:space="preserve">Latching button (Rectangle/ </w:t>
@@ -203,7 +190,7 @@
           <w:ilvl w:val="0"/>
           <w:numId w:val="1"/>
         </w:numPr>
-        <w:spacing w:line="240" w:lineRule="auto"/>
+        <w:spacing w:after="0" w:line="360" w:lineRule="auto"/>
       </w:pPr>
       <w:r>
         <w:t>Touch Delay button</w:t>
@@ -222,7 +209,7 @@
           <w:ilvl w:val="0"/>
           <w:numId w:val="1"/>
         </w:numPr>
-        <w:spacing w:line="240" w:lineRule="auto"/>
+        <w:spacing w:after="0" w:line="360" w:lineRule="auto"/>
       </w:pPr>
       <w:r>
         <w:t>Radio buttons (Rectangle and Circle)</w:t>
@@ -238,7 +225,7 @@
           <w:ilvl w:val="0"/>
           <w:numId w:val="1"/>
         </w:numPr>
-        <w:spacing w:line="240" w:lineRule="auto"/>
+        <w:spacing w:after="0" w:line="360" w:lineRule="auto"/>
       </w:pPr>
       <w:r>
         <w:t>Touchable sliders (Horizontal and Vertical)</w:t>
@@ -251,7 +238,7 @@
           <w:ilvl w:val="0"/>
           <w:numId w:val="1"/>
         </w:numPr>
-        <w:spacing w:line="240" w:lineRule="auto"/>
+        <w:spacing w:after="0" w:line="360" w:lineRule="auto"/>
       </w:pPr>
       <w:r>
         <w:t>Keyboard (Standard and Mobile)</w:t>
@@ -260,12 +247,12 @@
     <w:p>
       <w:pPr>
         <w:pStyle w:val="ListParagraph"/>
-        <w:spacing w:line="240" w:lineRule="auto"/>
-      </w:pPr>
-    </w:p>
-    <w:p>
-      <w:pPr>
-        <w:spacing w:line="240" w:lineRule="auto"/>
+        <w:spacing w:after="0" w:line="360" w:lineRule="auto"/>
+      </w:pPr>
+    </w:p>
+    <w:p>
+      <w:pPr>
+        <w:spacing w:after="0" w:line="360" w:lineRule="auto"/>
       </w:pPr>
       <w:r>
         <w:t xml:space="preserve">Using </w:t>
@@ -343,6 +330,526 @@
       </w:r>
       <w:r>
         <w:t xml:space="preserve"> other tasks.</w:t>
+      </w:r>
+    </w:p>
+    <w:p>
+      <w:pPr>
+        <w:spacing w:line="240" w:lineRule="auto"/>
+      </w:pPr>
+    </w:p>
+    <w:p>
+      <w:pPr>
+        <w:spacing w:line="240" w:lineRule="auto"/>
+      </w:pPr>
+    </w:p>
+    <w:p>
+      <w:pPr>
+        <w:spacing w:line="240" w:lineRule="auto"/>
+      </w:pPr>
+    </w:p>
+    <w:p>
+      <w:pPr>
+        <w:spacing w:line="240" w:lineRule="auto"/>
+      </w:pPr>
+    </w:p>
+    <w:p>
+      <w:pPr>
+        <w:spacing w:line="240" w:lineRule="auto"/>
+      </w:pPr>
+    </w:p>
+    <w:p>
+      <w:pPr>
+        <w:pStyle w:val="Title"/>
+      </w:pPr>
+      <w:r>
+        <w:lastRenderedPageBreak/>
+        <w:t>Getti</w:t>
+      </w:r>
+      <w:r>
+        <w:t>ng Started</w:t>
+      </w:r>
+    </w:p>
+    <w:p>
+      <w:pPr>
+        <w:spacing w:after="0" w:line="360" w:lineRule="auto"/>
+      </w:pPr>
+      <w:r>
+        <w:t xml:space="preserve">As of version 1.4, the constructor has been changed. Originally the constructor looked like this </w:t>
+      </w:r>
+      <w:proofErr w:type="spellStart"/>
+      <w:r>
+        <w:rPr>
+          <w:i/>
+        </w:rPr>
+        <w:t>TFT_Extension_old</w:t>
+      </w:r>
+      <w:proofErr w:type="spellEnd"/>
+      <w:r>
+        <w:rPr>
+          <w:i/>
+        </w:rPr>
+        <w:t xml:space="preserve"> </w:t>
+      </w:r>
+      <w:proofErr w:type="spellStart"/>
+      <w:r>
+        <w:rPr>
+          <w:i/>
+        </w:rPr>
+        <w:t>myTFT</w:t>
+      </w:r>
+      <w:proofErr w:type="spellEnd"/>
+      <w:r>
+        <w:rPr>
+          <w:i/>
+        </w:rPr>
+        <w:t>(&amp;</w:t>
+      </w:r>
+      <w:proofErr w:type="spellStart"/>
+      <w:r>
+        <w:rPr>
+          <w:i/>
+        </w:rPr>
+        <w:t>myGLCD</w:t>
+      </w:r>
+      <w:proofErr w:type="spellEnd"/>
+      <w:r>
+        <w:rPr>
+          <w:i/>
+        </w:rPr>
+        <w:t>, &amp;</w:t>
+      </w:r>
+      <w:proofErr w:type="spellStart"/>
+      <w:r>
+        <w:rPr>
+          <w:i/>
+        </w:rPr>
+        <w:t>myTouch</w:t>
+      </w:r>
+      <w:proofErr w:type="spellEnd"/>
+      <w:r>
+        <w:rPr>
+          <w:i/>
+        </w:rPr>
+        <w:t>, LANDSCAPE);</w:t>
+      </w:r>
+      <w:r>
+        <w:rPr>
+          <w:i/>
+        </w:rPr>
+        <w:t xml:space="preserve"> </w:t>
+      </w:r>
+      <w:r>
+        <w:t xml:space="preserve">With needing to declare either LANDSCAPE or PORTRAIT at the end to determine how the library is to be set up. However, Why should I make the user, need to type out landscape or portrait when you already need to set the display and touch </w:t>
+      </w:r>
+      <w:proofErr w:type="spellStart"/>
+      <w:r>
+        <w:t>Initializers</w:t>
+      </w:r>
+      <w:proofErr w:type="spellEnd"/>
+      <w:r>
+        <w:t>?</w:t>
+      </w:r>
+    </w:p>
+    <w:p>
+      <w:pPr>
+        <w:spacing w:after="0" w:line="360" w:lineRule="auto"/>
+        <w:rPr>
+          <w:i/>
+        </w:rPr>
+      </w:pPr>
+      <w:proofErr w:type="spellStart"/>
+      <w:r>
+        <w:rPr>
+          <w:i/>
+        </w:rPr>
+        <w:t>myGLCD.InitLCD</w:t>
+      </w:r>
+      <w:proofErr w:type="spellEnd"/>
+      <w:r>
+        <w:rPr>
+          <w:i/>
+        </w:rPr>
+        <w:t xml:space="preserve">(LANDSCAPE);  </w:t>
+      </w:r>
+    </w:p>
+    <w:p>
+      <w:pPr>
+        <w:spacing w:after="0" w:line="360" w:lineRule="auto"/>
+        <w:rPr>
+          <w:i/>
+        </w:rPr>
+      </w:pPr>
+      <w:proofErr w:type="spellStart"/>
+      <w:r>
+        <w:rPr>
+          <w:i/>
+        </w:rPr>
+        <w:t>myTouch.InitTouch</w:t>
+      </w:r>
+      <w:proofErr w:type="spellEnd"/>
+      <w:r>
+        <w:rPr>
+          <w:i/>
+        </w:rPr>
+        <w:t xml:space="preserve">(LANDSCAPE); </w:t>
+      </w:r>
+    </w:p>
+    <w:p>
+      <w:pPr>
+        <w:spacing w:after="0" w:line="360" w:lineRule="auto"/>
+        <w:rPr>
+          <w:i/>
+        </w:rPr>
+      </w:pPr>
+    </w:p>
+    <w:p>
+      <w:pPr>
+        <w:spacing w:after="0" w:line="360" w:lineRule="auto"/>
+      </w:pPr>
+      <w:r>
+        <w:t xml:space="preserve">What I did was add a new function called </w:t>
+      </w:r>
+      <w:proofErr w:type="spellStart"/>
+      <w:r>
+        <w:t>ExtSetup</w:t>
+      </w:r>
+      <w:proofErr w:type="spellEnd"/>
+      <w:r>
+        <w:t>(), this takes care of all the variables to be initialized and sets the orientation based on the display itself.</w:t>
+      </w:r>
+    </w:p>
+    <w:p>
+      <w:pPr>
+        <w:spacing w:after="0" w:line="240" w:lineRule="auto"/>
+      </w:pPr>
+    </w:p>
+    <w:p>
+      <w:pPr>
+        <w:spacing w:after="0" w:line="240" w:lineRule="auto"/>
+      </w:pPr>
+      <w:r>
+        <w:t>So now all you need to do is jus</w:t>
+      </w:r>
+      <w:r>
+        <w:t>t</w:t>
+      </w:r>
+      <w:r>
+        <w:t xml:space="preserve"> this.</w:t>
+      </w:r>
+    </w:p>
+    <w:tbl>
+      <w:tblPr>
+        <w:tblStyle w:val="TableGrid"/>
+        <w:tblW w:w="0" w:type="auto"/>
+        <w:tblLook w:val="04A0"/>
+      </w:tblPr>
+      <w:tblGrid>
+        <w:gridCol w:w="9576"/>
+      </w:tblGrid>
+      <w:tr>
+        <w:tc>
+          <w:tcPr>
+            <w:tcW w:w="9576" w:type="dxa"/>
+          </w:tcPr>
+          <w:p>
+            <w:r>
+              <w:t>#include &lt;</w:t>
+            </w:r>
+            <w:proofErr w:type="spellStart"/>
+            <w:r>
+              <w:t>UTFT.h</w:t>
+            </w:r>
+            <w:proofErr w:type="spellEnd"/>
+            <w:r>
+              <w:t>&gt;</w:t>
+            </w:r>
+          </w:p>
+          <w:p>
+            <w:r>
+              <w:t>#include &lt;</w:t>
+            </w:r>
+            <w:proofErr w:type="spellStart"/>
+            <w:r>
+              <w:t>UTouch.h</w:t>
+            </w:r>
+            <w:proofErr w:type="spellEnd"/>
+            <w:r>
+              <w:t>&gt;</w:t>
+            </w:r>
+          </w:p>
+          <w:p>
+            <w:r>
+              <w:t>#include &lt;</w:t>
+            </w:r>
+            <w:proofErr w:type="spellStart"/>
+            <w:r>
+              <w:t>TFT_Extension.h</w:t>
+            </w:r>
+            <w:proofErr w:type="spellEnd"/>
+            <w:r>
+              <w:t>&gt;</w:t>
+            </w:r>
+          </w:p>
+          <w:p/>
+          <w:p>
+            <w:r>
+              <w:t xml:space="preserve">UTFT    </w:t>
+            </w:r>
+            <w:proofErr w:type="spellStart"/>
+            <w:r>
+              <w:t>myGLCD</w:t>
+            </w:r>
+            <w:proofErr w:type="spellEnd"/>
+            <w:r>
+              <w:t>(CTE70, 38, 39, 40, 41);</w:t>
+            </w:r>
+          </w:p>
+          <w:p>
+            <w:proofErr w:type="spellStart"/>
+            <w:r>
+              <w:t>UTouch</w:t>
+            </w:r>
+            <w:proofErr w:type="spellEnd"/>
+            <w:r>
+              <w:t xml:space="preserve">  </w:t>
+            </w:r>
+            <w:proofErr w:type="spellStart"/>
+            <w:r>
+              <w:t>myTouch</w:t>
+            </w:r>
+            <w:proofErr w:type="spellEnd"/>
+            <w:r>
+              <w:t>( 6, 5, 4, 3, 2);</w:t>
+            </w:r>
+          </w:p>
+          <w:p>
+            <w:proofErr w:type="spellStart"/>
+            <w:r>
+              <w:t>TFT_Extension</w:t>
+            </w:r>
+            <w:proofErr w:type="spellEnd"/>
+            <w:r>
+              <w:t xml:space="preserve"> </w:t>
+            </w:r>
+            <w:proofErr w:type="spellStart"/>
+            <w:r>
+              <w:t>myTFT</w:t>
+            </w:r>
+            <w:proofErr w:type="spellEnd"/>
+            <w:r>
+              <w:t>(&amp;</w:t>
+            </w:r>
+            <w:proofErr w:type="spellStart"/>
+            <w:r>
+              <w:t>myGLCD</w:t>
+            </w:r>
+            <w:proofErr w:type="spellEnd"/>
+            <w:r>
+              <w:t>, &amp;</w:t>
+            </w:r>
+            <w:proofErr w:type="spellStart"/>
+            <w:r>
+              <w:t>myTouch</w:t>
+            </w:r>
+            <w:proofErr w:type="spellEnd"/>
+            <w:r>
+              <w:t>);</w:t>
+            </w:r>
+          </w:p>
+          <w:p>
+            <w:r>
+              <w:t xml:space="preserve">extern uint8_t </w:t>
+            </w:r>
+            <w:proofErr w:type="spellStart"/>
+            <w:r>
+              <w:t>BigFont</w:t>
+            </w:r>
+            <w:proofErr w:type="spellEnd"/>
+            <w:r>
+              <w:t>[];</w:t>
+            </w:r>
+          </w:p>
+          <w:p/>
+          <w:p>
+            <w:r>
+              <w:t>void setup()</w:t>
+            </w:r>
+          </w:p>
+          <w:p>
+            <w:r>
+              <w:t>{</w:t>
+            </w:r>
+          </w:p>
+          <w:p>
+            <w:r>
+              <w:t xml:space="preserve">  </w:t>
+            </w:r>
+            <w:proofErr w:type="spellStart"/>
+            <w:r>
+              <w:t>myGLCD.InitLCD</w:t>
+            </w:r>
+            <w:proofErr w:type="spellEnd"/>
+            <w:r>
+              <w:t xml:space="preserve">(LANDSCAPE);  // </w:t>
+            </w:r>
+            <w:r>
+              <w:rPr>
+                <w:b/>
+              </w:rPr>
+              <w:t>initialize display</w:t>
+            </w:r>
+          </w:p>
+          <w:p>
+            <w:r>
+              <w:t xml:space="preserve">  </w:t>
+            </w:r>
+            <w:proofErr w:type="spellStart"/>
+            <w:r>
+              <w:t>myGLCD.clrScr</w:t>
+            </w:r>
+            <w:proofErr w:type="spellEnd"/>
+            <w:r>
+              <w:t xml:space="preserve">(); // </w:t>
+            </w:r>
+            <w:r>
+              <w:rPr>
+                <w:b/>
+              </w:rPr>
+              <w:t>nice to have a fresh screen</w:t>
+            </w:r>
+          </w:p>
+          <w:p>
+            <w:r>
+              <w:t xml:space="preserve">  </w:t>
+            </w:r>
+            <w:proofErr w:type="spellStart"/>
+            <w:r>
+              <w:t>myGLCD.setFont</w:t>
+            </w:r>
+            <w:proofErr w:type="spellEnd"/>
+            <w:r>
+              <w:t>(</w:t>
+            </w:r>
+            <w:proofErr w:type="spellStart"/>
+            <w:r>
+              <w:t>BigFont</w:t>
+            </w:r>
+            <w:proofErr w:type="spellEnd"/>
+            <w:r>
+              <w:t>);</w:t>
+            </w:r>
+            <w:r>
+              <w:t xml:space="preserve"> // </w:t>
+            </w:r>
+            <w:r>
+              <w:rPr>
+                <w:b/>
+              </w:rPr>
+              <w:t>set a font size</w:t>
+            </w:r>
+          </w:p>
+          <w:p>
+            <w:r>
+              <w:t xml:space="preserve">  </w:t>
+            </w:r>
+            <w:proofErr w:type="spellStart"/>
+            <w:r>
+              <w:t>myTouch.InitTouch</w:t>
+            </w:r>
+            <w:proofErr w:type="spellEnd"/>
+            <w:r>
+              <w:t xml:space="preserve">(LANDSCAPE); // </w:t>
+            </w:r>
+            <w:r>
+              <w:rPr>
+                <w:b/>
+              </w:rPr>
+              <w:t>initialize Touch</w:t>
+            </w:r>
+          </w:p>
+          <w:p>
+            <w:r>
+              <w:t xml:space="preserve">  </w:t>
+            </w:r>
+            <w:proofErr w:type="spellStart"/>
+            <w:r>
+              <w:t>myTouch.setPrecision</w:t>
+            </w:r>
+            <w:proofErr w:type="spellEnd"/>
+            <w:r>
+              <w:t xml:space="preserve">(PREC_MEDIUM);// </w:t>
+            </w:r>
+            <w:r>
+              <w:rPr>
+                <w:b/>
+              </w:rPr>
+              <w:t>set touch precision</w:t>
+            </w:r>
+          </w:p>
+          <w:p>
+            <w:r>
+              <w:t xml:space="preserve">  </w:t>
+            </w:r>
+            <w:proofErr w:type="spellStart"/>
+            <w:r>
+              <w:t>myTFT.ExtSetup</w:t>
+            </w:r>
+            <w:proofErr w:type="spellEnd"/>
+            <w:r>
+              <w:t xml:space="preserve">(); // </w:t>
+            </w:r>
+            <w:r>
+              <w:rPr>
+                <w:b/>
+              </w:rPr>
+              <w:t>initialize TFT Extension library</w:t>
+            </w:r>
+          </w:p>
+          <w:p>
+            <w:r>
+              <w:t>}</w:t>
+            </w:r>
+          </w:p>
+        </w:tc>
+      </w:tr>
+    </w:tbl>
+    <w:p>
+      <w:pPr>
+        <w:spacing w:line="240" w:lineRule="auto"/>
+      </w:pPr>
+    </w:p>
+    <w:p>
+      <w:pPr>
+        <w:spacing w:line="240" w:lineRule="auto"/>
+      </w:pPr>
+    </w:p>
+    <w:p>
+      <w:pPr>
+        <w:spacing w:line="240" w:lineRule="auto"/>
+      </w:pPr>
+    </w:p>
+    <w:p>
+      <w:pPr>
+        <w:spacing w:line="240" w:lineRule="auto"/>
+      </w:pPr>
+    </w:p>
+    <w:p>
+      <w:pPr>
+        <w:spacing w:line="240" w:lineRule="auto"/>
+      </w:pPr>
+    </w:p>
+    <w:p>
+      <w:pPr>
+        <w:spacing w:line="240" w:lineRule="auto"/>
+      </w:pPr>
+    </w:p>
+    <w:p>
+      <w:pPr>
+        <w:pStyle w:val="Title"/>
+      </w:pPr>
+      <w:r>
+        <w:lastRenderedPageBreak/>
+        <w:t>Basic Functions</w:t>
       </w:r>
     </w:p>
     <w:p>
@@ -417,26 +924,7 @@
         <w:spacing w:line="240" w:lineRule="auto"/>
       </w:pPr>
       <w:r>
-        <w:t>The Touch button is your normal box shaped button. It needs two sets of X and Y coordinates to work, top left and bottom right. It can also be any size or orientation</w:t>
-      </w:r>
-      <w:r>
-        <w:t xml:space="preserve"> and accept either the touch data from </w:t>
-      </w:r>
-      <w:proofErr w:type="spellStart"/>
-      <w:r>
-        <w:t>myTouch.TP_X</w:t>
-      </w:r>
-      <w:proofErr w:type="spellEnd"/>
-      <w:r>
-        <w:t xml:space="preserve">/Y or </w:t>
-      </w:r>
-      <w:proofErr w:type="spellStart"/>
-      <w:r>
-        <w:t>getX</w:t>
-      </w:r>
-      <w:proofErr w:type="spellEnd"/>
-      <w:r>
-        <w:t xml:space="preserve">/Y. </w:t>
+        <w:t xml:space="preserve">The Touch button is your normal box shaped button. It needs two sets of X and Y coordinates to work, top left and bottom right. </w:t>
       </w:r>
     </w:p>
     <w:p>
@@ -701,7 +1189,6 @@
         <w:rPr>
           <w:color w:val="FF0000"/>
         </w:rPr>
-        <w:lastRenderedPageBreak/>
         <w:t xml:space="preserve">** These buttons can have centered text by entering the text into the </w:t>
       </w:r>
       <w:proofErr w:type="spellStart"/>
@@ -1023,6 +1510,7 @@
         <w:spacing w:line="240" w:lineRule="auto"/>
       </w:pPr>
       <w:r>
+        <w:lastRenderedPageBreak/>
         <w:t xml:space="preserve">There are quite few functions dedicated to the radio buttons, in which they can change the appearance of the buttons either individually, as a group or all as one. </w:t>
       </w:r>
       <w:r>
@@ -1443,80 +1931,425 @@
         <w:rPr>
           <w:i/>
         </w:rPr>
+        <w:t>Again, t</w:t>
+      </w:r>
+      <w:r>
+        <w:rPr>
+          <w:i/>
+        </w:rPr>
+        <w:t xml:space="preserve">hese type of buttons also need to be colored, told whether they should be rounded or not, and filled or not. This is done with the corresponding functions, </w:t>
+      </w:r>
+      <w:proofErr w:type="spellStart"/>
+      <w:r>
+        <w:rPr>
+          <w:i/>
+        </w:rPr>
+        <w:t>SetLatchButtonColors</w:t>
+      </w:r>
+      <w:proofErr w:type="spellEnd"/>
+      <w:r>
+        <w:rPr>
+          <w:i/>
+        </w:rPr>
+        <w:t xml:space="preserve">, </w:t>
+      </w:r>
+      <w:proofErr w:type="spellStart"/>
+      <w:r>
+        <w:rPr>
+          <w:i/>
+        </w:rPr>
+        <w:t>Set</w:t>
+      </w:r>
+      <w:r>
+        <w:rPr>
+          <w:i/>
+        </w:rPr>
+        <w:t>Latch</w:t>
+      </w:r>
+      <w:r>
+        <w:rPr>
+          <w:i/>
+        </w:rPr>
+        <w:t>CircleColors</w:t>
+      </w:r>
+      <w:proofErr w:type="spellEnd"/>
+      <w:r>
+        <w:rPr>
+          <w:i/>
+        </w:rPr>
+        <w:t xml:space="preserve"> and </w:t>
+      </w:r>
+      <w:proofErr w:type="spellStart"/>
+      <w:r>
+        <w:rPr>
+          <w:i/>
+        </w:rPr>
+        <w:t>Set</w:t>
+      </w:r>
+      <w:r>
+        <w:rPr>
+          <w:i/>
+        </w:rPr>
+        <w:t>Latch</w:t>
+      </w:r>
+      <w:r>
+        <w:rPr>
+          <w:i/>
+        </w:rPr>
+        <w:t>TriangleColors</w:t>
+      </w:r>
+      <w:proofErr w:type="spellEnd"/>
+      <w:r>
+        <w:rPr>
+          <w:i/>
+        </w:rPr>
+        <w:t>.</w:t>
+      </w:r>
+    </w:p>
+    <w:p>
+      <w:pPr>
+        <w:pStyle w:val="Heading1"/>
+      </w:pPr>
+      <w:r>
+        <w:t>Sliders</w:t>
+      </w:r>
+      <w:r>
+        <w:t>:</w:t>
+      </w:r>
+    </w:p>
+    <w:p>
+      <w:pPr>
+        <w:pStyle w:val="ListParagraph"/>
+        <w:numPr>
+          <w:ilvl w:val="0"/>
+          <w:numId w:val="13"/>
+        </w:numPr>
+        <w:tabs>
+          <w:tab w:val="left" w:pos="0"/>
+          <w:tab w:val="left" w:pos="270"/>
+        </w:tabs>
+        <w:spacing w:after="0" w:line="240" w:lineRule="auto"/>
+      </w:pPr>
+      <w:proofErr w:type="spellStart"/>
+      <w:r>
+        <w:t>VertSlider</w:t>
+      </w:r>
+      <w:proofErr w:type="spellEnd"/>
+      <w:r>
+        <w:t xml:space="preserve"> </w:t>
+      </w:r>
+    </w:p>
+    <w:p>
+      <w:pPr>
+        <w:pStyle w:val="ListParagraph"/>
+        <w:numPr>
+          <w:ilvl w:val="1"/>
+          <w:numId w:val="13"/>
+        </w:numPr>
+        <w:tabs>
+          <w:tab w:val="left" w:pos="0"/>
+          <w:tab w:val="left" w:pos="270"/>
+        </w:tabs>
+        <w:spacing w:after="0" w:line="240" w:lineRule="auto"/>
+      </w:pPr>
+      <w:r>
+        <w:t>Like the buttons, this needs two sets of coordinates, top left and bottom right. These slider need ID numbers in order to have multiple sliders on the screen to work. A color is also need to indicate progression. Please note, the background color is set to black.</w:t>
+      </w:r>
+    </w:p>
+    <w:p>
+      <w:pPr>
+        <w:pStyle w:val="ListParagraph"/>
+        <w:tabs>
+          <w:tab w:val="left" w:pos="0"/>
+          <w:tab w:val="left" w:pos="270"/>
+        </w:tabs>
+        <w:spacing w:after="0" w:line="240" w:lineRule="auto"/>
+      </w:pPr>
+    </w:p>
+    <w:p>
+      <w:pPr>
+        <w:pStyle w:val="ListParagraph"/>
+        <w:numPr>
+          <w:ilvl w:val="0"/>
+          <w:numId w:val="13"/>
+        </w:numPr>
+        <w:tabs>
+          <w:tab w:val="left" w:pos="0"/>
+          <w:tab w:val="left" w:pos="270"/>
+        </w:tabs>
+        <w:spacing w:after="0" w:line="240" w:lineRule="auto"/>
+      </w:pPr>
+      <w:proofErr w:type="spellStart"/>
+      <w:r>
+        <w:t>HorSlider</w:t>
+      </w:r>
+      <w:proofErr w:type="spellEnd"/>
+    </w:p>
+    <w:p>
+      <w:pPr>
+        <w:pStyle w:val="ListParagraph"/>
+        <w:numPr>
+          <w:ilvl w:val="1"/>
+          <w:numId w:val="13"/>
+        </w:numPr>
+        <w:tabs>
+          <w:tab w:val="left" w:pos="0"/>
+          <w:tab w:val="left" w:pos="270"/>
+        </w:tabs>
+        <w:spacing w:after="0" w:line="240" w:lineRule="auto"/>
+      </w:pPr>
+      <w:r>
+        <w:t xml:space="preserve">-Same as </w:t>
+      </w:r>
+      <w:proofErr w:type="spellStart"/>
+      <w:r>
+        <w:t>VertSlider</w:t>
+      </w:r>
+      <w:proofErr w:type="spellEnd"/>
+    </w:p>
+    <w:p>
+      <w:pPr>
+        <w:pStyle w:val="ListParagraph"/>
+        <w:tabs>
+          <w:tab w:val="left" w:pos="0"/>
+          <w:tab w:val="left" w:pos="270"/>
+        </w:tabs>
+        <w:spacing w:after="0" w:line="240" w:lineRule="auto"/>
+      </w:pPr>
+    </w:p>
+    <w:p>
+      <w:pPr>
+        <w:pStyle w:val="Heading1"/>
+      </w:pPr>
+      <w:r>
+        <w:t>BarGraphs</w:t>
+      </w:r>
+      <w:r>
+        <w:t>:</w:t>
+      </w:r>
+    </w:p>
+    <w:p>
+      <w:pPr>
+        <w:pStyle w:val="ListParagraph"/>
+        <w:numPr>
+          <w:ilvl w:val="0"/>
+          <w:numId w:val="19"/>
+        </w:numPr>
+        <w:tabs>
+          <w:tab w:val="left" w:pos="0"/>
+          <w:tab w:val="left" w:pos="270"/>
+        </w:tabs>
+        <w:spacing w:after="0" w:line="240" w:lineRule="auto"/>
+        <w:rPr>
+          <w:b/>
+        </w:rPr>
+      </w:pPr>
+      <w:proofErr w:type="spellStart"/>
+      <w:r>
+        <w:t>VertBarGraph</w:t>
+      </w:r>
+      <w:proofErr w:type="spellEnd"/>
+    </w:p>
+    <w:p>
+      <w:pPr>
+        <w:pStyle w:val="ListParagraph"/>
+        <w:numPr>
+          <w:ilvl w:val="1"/>
+          <w:numId w:val="19"/>
+        </w:numPr>
+        <w:tabs>
+          <w:tab w:val="left" w:pos="0"/>
+          <w:tab w:val="left" w:pos="270"/>
+        </w:tabs>
+        <w:spacing w:after="0" w:line="240" w:lineRule="auto"/>
+        <w:rPr>
+          <w:b/>
+        </w:rPr>
+      </w:pPr>
+      <w:r>
+        <w:t xml:space="preserve">as the counterpart of the sliders, these also need two sets of coordinates TL and BR. The </w:t>
+      </w:r>
+      <w:proofErr w:type="spellStart"/>
+      <w:r>
+        <w:t>bargraph</w:t>
+      </w:r>
+      <w:proofErr w:type="spellEnd"/>
+      <w:r>
+        <w:t xml:space="preserve"> needs a value and a set range as well as an ID and color. The value inputted will be mapped to the range and shown accordingly.</w:t>
+      </w:r>
+    </w:p>
+    <w:p>
+      <w:pPr>
+        <w:pStyle w:val="ListParagraph"/>
+        <w:tabs>
+          <w:tab w:val="left" w:pos="0"/>
+          <w:tab w:val="left" w:pos="270"/>
+        </w:tabs>
+        <w:spacing w:after="0" w:line="240" w:lineRule="auto"/>
+        <w:rPr>
+          <w:b/>
+        </w:rPr>
+      </w:pPr>
+    </w:p>
+    <w:p>
+      <w:pPr>
+        <w:pStyle w:val="ListParagraph"/>
+        <w:numPr>
+          <w:ilvl w:val="0"/>
+          <w:numId w:val="19"/>
+        </w:numPr>
+        <w:tabs>
+          <w:tab w:val="left" w:pos="0"/>
+          <w:tab w:val="left" w:pos="270"/>
+        </w:tabs>
+        <w:spacing w:after="0" w:line="240" w:lineRule="auto"/>
+        <w:rPr>
+          <w:b/>
+        </w:rPr>
+      </w:pPr>
+      <w:proofErr w:type="spellStart"/>
+      <w:r>
+        <w:t>HorBarGraph</w:t>
+      </w:r>
+      <w:proofErr w:type="spellEnd"/>
+    </w:p>
+    <w:p>
+      <w:pPr>
+        <w:pStyle w:val="ListParagraph"/>
+        <w:numPr>
+          <w:ilvl w:val="1"/>
+          <w:numId w:val="19"/>
+        </w:numPr>
+        <w:tabs>
+          <w:tab w:val="left" w:pos="0"/>
+          <w:tab w:val="left" w:pos="270"/>
+        </w:tabs>
+        <w:spacing w:after="0" w:line="240" w:lineRule="auto"/>
+        <w:rPr>
+          <w:b/>
+        </w:rPr>
+      </w:pPr>
+      <w:r>
+        <w:t xml:space="preserve">-Same as </w:t>
+      </w:r>
+      <w:proofErr w:type="spellStart"/>
+      <w:r>
+        <w:t>VertBarGraph</w:t>
+      </w:r>
+      <w:proofErr w:type="spellEnd"/>
+    </w:p>
+    <w:p>
+      <w:pPr>
+        <w:pStyle w:val="ListParagraph"/>
+        <w:tabs>
+          <w:tab w:val="left" w:pos="0"/>
+          <w:tab w:val="left" w:pos="270"/>
+        </w:tabs>
+        <w:spacing w:after="0" w:line="240" w:lineRule="auto"/>
+        <w:rPr>
+          <w:b/>
+        </w:rPr>
+      </w:pPr>
+    </w:p>
+    <w:p>
+      <w:pPr>
+        <w:pStyle w:val="ListParagraph"/>
+        <w:numPr>
+          <w:ilvl w:val="0"/>
+          <w:numId w:val="19"/>
+        </w:numPr>
+        <w:tabs>
+          <w:tab w:val="left" w:pos="0"/>
+          <w:tab w:val="left" w:pos="270"/>
+        </w:tabs>
+        <w:spacing w:after="0" w:line="240" w:lineRule="auto"/>
+      </w:pPr>
+      <w:proofErr w:type="spellStart"/>
+      <w:r>
         <w:lastRenderedPageBreak/>
-        <w:t>Again, t</w:t>
-      </w:r>
-      <w:r>
-        <w:rPr>
-          <w:i/>
-        </w:rPr>
-        <w:t xml:space="preserve">hese type of buttons also need to be colored, told whether they should be rounded or not, and filled or not. This is done with the corresponding functions, </w:t>
-      </w:r>
-      <w:proofErr w:type="spellStart"/>
-      <w:r>
-        <w:rPr>
-          <w:i/>
-        </w:rPr>
-        <w:t>SetLatchButtonColors</w:t>
-      </w:r>
-      <w:proofErr w:type="spellEnd"/>
-      <w:r>
-        <w:rPr>
-          <w:i/>
-        </w:rPr>
-        <w:t xml:space="preserve">, </w:t>
-      </w:r>
-      <w:proofErr w:type="spellStart"/>
-      <w:r>
-        <w:rPr>
-          <w:i/>
-        </w:rPr>
-        <w:t>Set</w:t>
-      </w:r>
-      <w:r>
-        <w:rPr>
-          <w:i/>
-        </w:rPr>
-        <w:t>Latch</w:t>
-      </w:r>
-      <w:r>
-        <w:rPr>
-          <w:i/>
-        </w:rPr>
-        <w:t>CircleColors</w:t>
-      </w:r>
-      <w:proofErr w:type="spellEnd"/>
-      <w:r>
-        <w:rPr>
-          <w:i/>
-        </w:rPr>
-        <w:t xml:space="preserve"> and </w:t>
-      </w:r>
-      <w:proofErr w:type="spellStart"/>
-      <w:r>
-        <w:rPr>
-          <w:i/>
-        </w:rPr>
-        <w:t>Set</w:t>
-      </w:r>
-      <w:r>
-        <w:rPr>
-          <w:i/>
-        </w:rPr>
-        <w:t>Latch</w:t>
-      </w:r>
-      <w:r>
-        <w:rPr>
-          <w:i/>
-        </w:rPr>
-        <w:t>TriangleColors</w:t>
-      </w:r>
-      <w:proofErr w:type="spellEnd"/>
-      <w:r>
-        <w:rPr>
-          <w:i/>
-        </w:rPr>
-        <w:t>.</w:t>
+        <w:t>ResetV_barGraph</w:t>
+      </w:r>
+      <w:proofErr w:type="spellEnd"/>
+    </w:p>
+    <w:p>
+      <w:pPr>
+        <w:pStyle w:val="ListParagraph"/>
+        <w:numPr>
+          <w:ilvl w:val="1"/>
+          <w:numId w:val="19"/>
+        </w:numPr>
+        <w:tabs>
+          <w:tab w:val="left" w:pos="0"/>
+          <w:tab w:val="left" w:pos="270"/>
+        </w:tabs>
+        <w:spacing w:after="0" w:line="240" w:lineRule="auto"/>
+      </w:pPr>
+      <w:r>
+        <w:t xml:space="preserve">Like all the other reset functions, these all the </w:t>
+      </w:r>
+      <w:proofErr w:type="spellStart"/>
+      <w:r>
+        <w:t>bargraphs</w:t>
+      </w:r>
+      <w:proofErr w:type="spellEnd"/>
+      <w:r>
+        <w:t xml:space="preserve"> to be repainted on the screen when switching screens or using a menu system.</w:t>
+      </w:r>
+    </w:p>
+    <w:p>
+      <w:pPr>
+        <w:pStyle w:val="ListParagraph"/>
+        <w:tabs>
+          <w:tab w:val="left" w:pos="0"/>
+          <w:tab w:val="left" w:pos="270"/>
+        </w:tabs>
+        <w:spacing w:after="0" w:line="240" w:lineRule="auto"/>
+      </w:pPr>
+    </w:p>
+    <w:p>
+      <w:pPr>
+        <w:pStyle w:val="ListParagraph"/>
+        <w:tabs>
+          <w:tab w:val="left" w:pos="0"/>
+          <w:tab w:val="left" w:pos="270"/>
+        </w:tabs>
+        <w:spacing w:after="0" w:line="240" w:lineRule="auto"/>
+      </w:pPr>
+    </w:p>
+    <w:p>
+      <w:pPr>
+        <w:pStyle w:val="ListParagraph"/>
+        <w:numPr>
+          <w:ilvl w:val="0"/>
+          <w:numId w:val="19"/>
+        </w:numPr>
+        <w:tabs>
+          <w:tab w:val="left" w:pos="0"/>
+          <w:tab w:val="left" w:pos="270"/>
+        </w:tabs>
+        <w:spacing w:after="0" w:line="240" w:lineRule="auto"/>
+      </w:pPr>
+      <w:proofErr w:type="spellStart"/>
+      <w:r>
+        <w:t>ResetH_barGraph</w:t>
+      </w:r>
+      <w:proofErr w:type="spellEnd"/>
+    </w:p>
+    <w:p>
+      <w:pPr>
+        <w:pStyle w:val="ListParagraph"/>
+        <w:numPr>
+          <w:ilvl w:val="1"/>
+          <w:numId w:val="19"/>
+        </w:numPr>
+        <w:tabs>
+          <w:tab w:val="left" w:pos="0"/>
+          <w:tab w:val="left" w:pos="270"/>
+        </w:tabs>
+        <w:spacing w:after="0" w:line="240" w:lineRule="auto"/>
+      </w:pPr>
+      <w:r>
+        <w:t>-Same as above</w:t>
       </w:r>
     </w:p>
     <w:p>
@@ -1530,17 +2363,775 @@
     </w:p>
     <w:p>
       <w:pPr>
+        <w:pStyle w:val="Heading1"/>
+      </w:pPr>
+      <w:r>
+        <w:t>Other Functions:</w:t>
+      </w:r>
+    </w:p>
+    <w:p>
+      <w:pPr>
+        <w:pStyle w:val="ListParagraph"/>
+        <w:numPr>
+          <w:ilvl w:val="0"/>
+          <w:numId w:val="20"/>
+        </w:numPr>
+        <w:spacing w:line="240" w:lineRule="auto"/>
+      </w:pPr>
+      <w:r>
+        <w:t>Triangle</w:t>
+      </w:r>
+    </w:p>
+    <w:p>
+      <w:pPr>
+        <w:pStyle w:val="ListParagraph"/>
+        <w:numPr>
+          <w:ilvl w:val="1"/>
+          <w:numId w:val="20"/>
+        </w:numPr>
+        <w:spacing w:line="240" w:lineRule="auto"/>
+      </w:pPr>
+      <w:r>
+        <w:t>Standard wireframe for making a triangle, takes three set of coordinates.</w:t>
+      </w:r>
+    </w:p>
+    <w:p>
+      <w:pPr>
+        <w:pStyle w:val="ListParagraph"/>
+        <w:spacing w:line="240" w:lineRule="auto"/>
+      </w:pPr>
+    </w:p>
+    <w:p>
+      <w:pPr>
+        <w:pStyle w:val="ListParagraph"/>
+        <w:numPr>
+          <w:ilvl w:val="0"/>
+          <w:numId w:val="20"/>
+        </w:numPr>
+        <w:spacing w:line="240" w:lineRule="auto"/>
+      </w:pPr>
+      <w:proofErr w:type="spellStart"/>
+      <w:r>
+        <w:t>drawTriangle</w:t>
+      </w:r>
+      <w:proofErr w:type="spellEnd"/>
+    </w:p>
+    <w:p>
+      <w:pPr>
+        <w:pStyle w:val="ListParagraph"/>
+        <w:numPr>
+          <w:ilvl w:val="1"/>
+          <w:numId w:val="20"/>
+        </w:numPr>
+        <w:spacing w:line="240" w:lineRule="auto"/>
+      </w:pPr>
+      <w:r>
+        <w:t>This will make the triangle in a circular plane, meaning it can be rotated to any given degree. It requires a X/Y coordinate, a base size, and the degree, default is 0.</w:t>
+      </w:r>
+    </w:p>
+    <w:p>
+      <w:pPr>
+        <w:pStyle w:val="ListParagraph"/>
+        <w:spacing w:line="240" w:lineRule="auto"/>
+      </w:pPr>
+    </w:p>
+    <w:p>
+      <w:pPr>
+        <w:pStyle w:val="ListParagraph"/>
+        <w:numPr>
+          <w:ilvl w:val="0"/>
+          <w:numId w:val="20"/>
+        </w:numPr>
+        <w:spacing w:line="240" w:lineRule="auto"/>
+      </w:pPr>
+      <w:proofErr w:type="spellStart"/>
+      <w:r>
+        <w:t>fillTriangle</w:t>
+      </w:r>
+      <w:proofErr w:type="spellEnd"/>
+      <w:r>
+        <w:tab/>
+      </w:r>
+    </w:p>
+    <w:p>
+      <w:pPr>
+        <w:pStyle w:val="ListParagraph"/>
+        <w:numPr>
+          <w:ilvl w:val="1"/>
+          <w:numId w:val="20"/>
+        </w:numPr>
+        <w:spacing w:line="240" w:lineRule="auto"/>
+      </w:pPr>
+      <w:r>
+        <w:t xml:space="preserve">Just like the </w:t>
+      </w:r>
+      <w:proofErr w:type="spellStart"/>
+      <w:r>
+        <w:t>drawTriangle</w:t>
+      </w:r>
+      <w:proofErr w:type="spellEnd"/>
+      <w:r>
+        <w:t xml:space="preserve"> function it requires the same input. I am trying to find a more efficient way to fill the triangle at any given degree.</w:t>
+      </w:r>
+    </w:p>
+    <w:p>
+      <w:pPr>
+        <w:pStyle w:val="ListParagraph"/>
+        <w:spacing w:line="240" w:lineRule="auto"/>
+      </w:pPr>
+    </w:p>
+    <w:p>
+      <w:pPr>
+        <w:pStyle w:val="ListParagraph"/>
+        <w:numPr>
+          <w:ilvl w:val="0"/>
+          <w:numId w:val="20"/>
+        </w:numPr>
+        <w:spacing w:line="240" w:lineRule="auto"/>
+      </w:pPr>
+      <w:r>
+        <w:t>Polygon</w:t>
+      </w:r>
+    </w:p>
+    <w:p>
+      <w:pPr>
+        <w:pStyle w:val="ListParagraph"/>
+        <w:numPr>
+          <w:ilvl w:val="1"/>
+          <w:numId w:val="20"/>
+        </w:numPr>
+        <w:spacing w:line="240" w:lineRule="auto"/>
+      </w:pPr>
+      <w:r>
+        <w:t>This will create a closed polygon based on the sides entered (max 360). It needs an X/Y coordinate, the number of sides you want to make, a diameter of how big you want it to be, a RGB color, Filled or Not Filled, and a degree(optional).</w:t>
+      </w:r>
+    </w:p>
+    <w:p>
+      <w:pPr>
+        <w:pStyle w:val="ListParagraph"/>
+        <w:spacing w:line="240" w:lineRule="auto"/>
+      </w:pPr>
+    </w:p>
+    <w:p>
+      <w:pPr>
+        <w:pStyle w:val="ListParagraph"/>
+        <w:numPr>
+          <w:ilvl w:val="0"/>
+          <w:numId w:val="20"/>
+        </w:numPr>
+        <w:spacing w:line="240" w:lineRule="auto"/>
+      </w:pPr>
+      <w:proofErr w:type="spellStart"/>
+      <w:r>
+        <w:t>fillPoly</w:t>
+      </w:r>
+      <w:proofErr w:type="spellEnd"/>
+    </w:p>
+    <w:p>
+      <w:pPr>
+        <w:pStyle w:val="ListParagraph"/>
+        <w:numPr>
+          <w:ilvl w:val="1"/>
+          <w:numId w:val="20"/>
+        </w:numPr>
+        <w:spacing w:line="240" w:lineRule="auto"/>
+      </w:pPr>
+      <w:r>
+        <w:t>Contrary to its name, it fills in a triangle based on the three sets of coordinates provided.</w:t>
+      </w:r>
+    </w:p>
+    <w:p>
+      <w:pPr>
+        <w:pStyle w:val="ListParagraph"/>
+        <w:spacing w:line="240" w:lineRule="auto"/>
+      </w:pPr>
+    </w:p>
+    <w:p>
+      <w:pPr>
+        <w:pStyle w:val="ListParagraph"/>
+        <w:numPr>
+          <w:ilvl w:val="0"/>
+          <w:numId w:val="20"/>
+        </w:numPr>
+        <w:spacing w:line="240" w:lineRule="auto"/>
+      </w:pPr>
+      <w:proofErr w:type="spellStart"/>
+      <w:r>
+        <w:t>drawStar</w:t>
+      </w:r>
+      <w:proofErr w:type="spellEnd"/>
+    </w:p>
+    <w:p>
+      <w:pPr>
+        <w:pStyle w:val="ListParagraph"/>
+        <w:numPr>
+          <w:ilvl w:val="1"/>
+          <w:numId w:val="20"/>
+        </w:numPr>
+        <w:spacing w:line="240" w:lineRule="auto"/>
+      </w:pPr>
+      <w:r>
+        <w:t>Creates a perfect star. Takes a X/Y coordinate, diameter, RGB color, Filled/Not filled, and a factor(optional, default is 2.0). The factor determine the thickness of the triangular points</w:t>
+      </w:r>
+    </w:p>
+    <w:p>
+      <w:pPr>
+        <w:pStyle w:val="ListParagraph"/>
+        <w:spacing w:line="240" w:lineRule="auto"/>
+      </w:pPr>
+    </w:p>
+    <w:p>
+      <w:pPr>
+        <w:pStyle w:val="ListParagraph"/>
+        <w:numPr>
+          <w:ilvl w:val="0"/>
+          <w:numId w:val="20"/>
+        </w:numPr>
+        <w:spacing w:line="240" w:lineRule="auto"/>
+      </w:pPr>
+      <w:proofErr w:type="spellStart"/>
+      <w:r>
+        <w:t>drawArc</w:t>
+      </w:r>
+      <w:proofErr w:type="spellEnd"/>
+    </w:p>
+    <w:p>
+      <w:pPr>
+        <w:pStyle w:val="ListParagraph"/>
+        <w:numPr>
+          <w:ilvl w:val="1"/>
+          <w:numId w:val="20"/>
+        </w:numPr>
+        <w:spacing w:line="240" w:lineRule="auto"/>
+      </w:pPr>
+      <w:r>
+        <w:t xml:space="preserve">Takes an X/Y coordinate, a radius, thickness, a start and stop point, a RGB color and </w:t>
+      </w:r>
+      <w:proofErr w:type="spellStart"/>
+      <w:r>
+        <w:t>boolean</w:t>
+      </w:r>
+      <w:proofErr w:type="spellEnd"/>
+      <w:r>
+        <w:t xml:space="preserve"> T/F(default is False) to determine if you want to close the oval like a pie slice.</w:t>
+      </w:r>
+    </w:p>
+    <w:p>
+      <w:pPr>
+        <w:pStyle w:val="ListParagraph"/>
+        <w:spacing w:line="240" w:lineRule="auto"/>
+      </w:pPr>
+    </w:p>
+    <w:p>
+      <w:pPr>
+        <w:pStyle w:val="ListParagraph"/>
+        <w:numPr>
+          <w:ilvl w:val="0"/>
+          <w:numId w:val="20"/>
+        </w:numPr>
+        <w:spacing w:line="240" w:lineRule="auto"/>
+      </w:pPr>
+      <w:proofErr w:type="spellStart"/>
+      <w:r>
+        <w:t>drawOvalArc</w:t>
+      </w:r>
+      <w:proofErr w:type="spellEnd"/>
+    </w:p>
+    <w:p>
+      <w:pPr>
+        <w:pStyle w:val="ListParagraph"/>
+        <w:numPr>
+          <w:ilvl w:val="1"/>
+          <w:numId w:val="20"/>
+        </w:numPr>
+        <w:spacing w:line="240" w:lineRule="auto"/>
+      </w:pPr>
+      <w:r>
+        <w:t xml:space="preserve">Like </w:t>
+      </w:r>
+      <w:proofErr w:type="spellStart"/>
+      <w:r>
+        <w:t>drawArc</w:t>
+      </w:r>
+      <w:proofErr w:type="spellEnd"/>
+      <w:r>
+        <w:t>, but this requires two radius values and two thicknesses.</w:t>
+      </w:r>
+    </w:p>
+    <w:p>
+      <w:pPr>
+        <w:pStyle w:val="ListParagraph"/>
+        <w:spacing w:line="240" w:lineRule="auto"/>
+      </w:pPr>
+    </w:p>
+    <w:p>
+      <w:pPr>
+        <w:pStyle w:val="ListParagraph"/>
+        <w:numPr>
+          <w:ilvl w:val="0"/>
+          <w:numId w:val="20"/>
+        </w:numPr>
+        <w:spacing w:line="240" w:lineRule="auto"/>
+      </w:pPr>
+      <w:proofErr w:type="spellStart"/>
+      <w:r>
+        <w:t>SetupStandard_KB</w:t>
+      </w:r>
+      <w:proofErr w:type="spellEnd"/>
+    </w:p>
+    <w:p>
+      <w:pPr>
+        <w:pStyle w:val="ListParagraph"/>
+        <w:numPr>
+          <w:ilvl w:val="1"/>
+          <w:numId w:val="20"/>
+        </w:numPr>
+        <w:spacing w:line="240" w:lineRule="auto"/>
+      </w:pPr>
+      <w:r>
+        <w:t xml:space="preserve">needed to setup the keyboard's font and orientation, but only requires user to enter the font type. </w:t>
+      </w:r>
+      <w:proofErr w:type="spellStart"/>
+      <w:r>
+        <w:t>Bigfont</w:t>
+      </w:r>
+      <w:proofErr w:type="spellEnd"/>
+      <w:r>
+        <w:t xml:space="preserve"> not supported.</w:t>
+      </w:r>
+    </w:p>
+    <w:p>
+      <w:pPr>
+        <w:pStyle w:val="ListParagraph"/>
+        <w:spacing w:line="240" w:lineRule="auto"/>
+      </w:pPr>
+    </w:p>
+    <w:p>
+      <w:pPr>
+        <w:pStyle w:val="ListParagraph"/>
+        <w:numPr>
+          <w:ilvl w:val="0"/>
+          <w:numId w:val="20"/>
+        </w:numPr>
+        <w:spacing w:line="240" w:lineRule="auto"/>
+      </w:pPr>
+      <w:proofErr w:type="spellStart"/>
+      <w:r>
+        <w:t>SetupMobile_KB</w:t>
+      </w:r>
+      <w:proofErr w:type="spellEnd"/>
+    </w:p>
+    <w:p>
+      <w:pPr>
+        <w:pStyle w:val="ListParagraph"/>
+        <w:numPr>
+          <w:ilvl w:val="1"/>
+          <w:numId w:val="20"/>
+        </w:numPr>
+        <w:spacing w:line="240" w:lineRule="auto"/>
+      </w:pPr>
+      <w:r>
+        <w:t xml:space="preserve">needed to setup the keyboard's font and orientation, </w:t>
+      </w:r>
+      <w:proofErr w:type="spellStart"/>
+      <w:r>
+        <w:t>Bigfont</w:t>
+      </w:r>
+      <w:proofErr w:type="spellEnd"/>
+      <w:r>
+        <w:t xml:space="preserve"> is the default font type. </w:t>
+      </w:r>
+    </w:p>
+    <w:p>
+      <w:pPr>
+        <w:pStyle w:val="ListParagraph"/>
+        <w:spacing w:line="240" w:lineRule="auto"/>
+      </w:pPr>
+    </w:p>
+    <w:p>
+      <w:pPr>
+        <w:pStyle w:val="ListParagraph"/>
+        <w:numPr>
+          <w:ilvl w:val="0"/>
+          <w:numId w:val="20"/>
+        </w:numPr>
+        <w:spacing w:line="240" w:lineRule="auto"/>
+      </w:pPr>
+      <w:proofErr w:type="spellStart"/>
+      <w:r>
+        <w:lastRenderedPageBreak/>
+        <w:t>Standard_KeyBoard</w:t>
+      </w:r>
+      <w:proofErr w:type="spellEnd"/>
+    </w:p>
+    <w:p>
+      <w:pPr>
+        <w:pStyle w:val="ListParagraph"/>
+        <w:numPr>
+          <w:ilvl w:val="1"/>
+          <w:numId w:val="20"/>
+        </w:numPr>
+        <w:spacing w:line="240" w:lineRule="auto"/>
+      </w:pPr>
+      <w:r>
+        <w:t>Creates a keyboard on screen that mimics a standard computer keyboard but without the F buttons(F1 - F12) and window/option button.</w:t>
+      </w:r>
+    </w:p>
+    <w:p>
+      <w:pPr>
+        <w:pStyle w:val="ListParagraph"/>
+        <w:spacing w:line="240" w:lineRule="auto"/>
+      </w:pPr>
+    </w:p>
+    <w:p>
+      <w:pPr>
+        <w:pStyle w:val="ListParagraph"/>
+        <w:spacing w:line="240" w:lineRule="auto"/>
+      </w:pPr>
+    </w:p>
+    <w:p>
+      <w:pPr>
+        <w:pStyle w:val="ListParagraph"/>
+        <w:numPr>
+          <w:ilvl w:val="0"/>
+          <w:numId w:val="20"/>
+        </w:numPr>
+        <w:spacing w:line="240" w:lineRule="auto"/>
+      </w:pPr>
+      <w:proofErr w:type="spellStart"/>
+      <w:r>
+        <w:t>Moblie_KeyBoard</w:t>
+      </w:r>
+      <w:proofErr w:type="spellEnd"/>
+    </w:p>
+    <w:p>
+      <w:pPr>
+        <w:pStyle w:val="ListParagraph"/>
+        <w:numPr>
+          <w:ilvl w:val="1"/>
+          <w:numId w:val="20"/>
+        </w:numPr>
+        <w:spacing w:line="240" w:lineRule="auto"/>
+      </w:pPr>
+      <w:r>
+        <w:t>Creates a keyboard on screen that mimics the IPhone/Android keyboards.</w:t>
+      </w:r>
+    </w:p>
+    <w:p>
+      <w:pPr>
+        <w:pStyle w:val="ListParagraph"/>
+        <w:spacing w:line="240" w:lineRule="auto"/>
+      </w:pPr>
+    </w:p>
+    <w:p>
+      <w:pPr>
+        <w:pStyle w:val="ListParagraph"/>
+        <w:numPr>
+          <w:ilvl w:val="0"/>
+          <w:numId w:val="20"/>
+        </w:numPr>
+        <w:spacing w:line="240" w:lineRule="auto"/>
+      </w:pPr>
+      <w:proofErr w:type="spellStart"/>
+      <w:r>
+        <w:t>ReceiveMsg</w:t>
+      </w:r>
+      <w:proofErr w:type="spellEnd"/>
+      <w:r>
+        <w:tab/>
+        <w:t xml:space="preserve"> </w:t>
+      </w:r>
+    </w:p>
+    <w:p>
+      <w:pPr>
+        <w:pStyle w:val="ListParagraph"/>
+        <w:numPr>
+          <w:ilvl w:val="1"/>
+          <w:numId w:val="20"/>
+        </w:numPr>
+        <w:spacing w:line="240" w:lineRule="auto"/>
+      </w:pPr>
+      <w:r>
+        <w:t>Need to receive incoming message.</w:t>
+      </w:r>
+    </w:p>
+    <w:p>
+      <w:pPr>
+        <w:pStyle w:val="ListParagraph"/>
+        <w:spacing w:line="240" w:lineRule="auto"/>
+        <w:ind w:left="360"/>
+      </w:pPr>
+    </w:p>
+    <w:p>
+      <w:pPr>
+        <w:pStyle w:val="Heading1"/>
+      </w:pPr>
+      <w:r>
+        <w:t>Special functions</w:t>
+      </w:r>
+      <w:r>
+        <w:t>:</w:t>
+      </w:r>
+    </w:p>
+    <w:p>
+      <w:pPr>
+        <w:pStyle w:val="ListParagraph"/>
+        <w:numPr>
+          <w:ilvl w:val="0"/>
+          <w:numId w:val="20"/>
+        </w:numPr>
+        <w:spacing w:line="240" w:lineRule="auto"/>
+      </w:pPr>
+      <w:proofErr w:type="spellStart"/>
+      <w:r>
+        <w:t>drawMoon</w:t>
+      </w:r>
+      <w:proofErr w:type="spellEnd"/>
+      <w:r>
+        <w:tab/>
+      </w:r>
+    </w:p>
+    <w:p>
+      <w:pPr>
+        <w:pStyle w:val="ListParagraph"/>
+        <w:numPr>
+          <w:ilvl w:val="1"/>
+          <w:numId w:val="20"/>
+        </w:numPr>
+        <w:spacing w:line="240" w:lineRule="auto"/>
+      </w:pPr>
+      <w:r>
+        <w:t>Needs a X/Y coordinate, a radius and a phase WANING_GIBBOUS 7, THIRD_QUARTER 6, WANING_CRESCENT 5, NEW 4, WAXING_CRESCENT 3, FIRST_QUARTER 2, WAXING_GIBBOUS 1, FULL 0. Can be entered by name or value.</w:t>
+      </w:r>
+    </w:p>
+    <w:p>
+      <w:pPr>
+        <w:pStyle w:val="ListParagraph"/>
+        <w:spacing w:line="240" w:lineRule="auto"/>
+      </w:pPr>
+    </w:p>
+    <w:p>
+      <w:pPr>
+        <w:pStyle w:val="ListParagraph"/>
+        <w:numPr>
+          <w:ilvl w:val="0"/>
+          <w:numId w:val="20"/>
+        </w:numPr>
+        <w:spacing w:line="240" w:lineRule="auto"/>
+      </w:pPr>
+      <w:proofErr w:type="spellStart"/>
+      <w:r>
+        <w:t>rounded_Square</w:t>
+      </w:r>
+      <w:proofErr w:type="spellEnd"/>
+    </w:p>
+    <w:p>
+      <w:pPr>
+        <w:pStyle w:val="ListParagraph"/>
+        <w:numPr>
+          <w:ilvl w:val="1"/>
+          <w:numId w:val="20"/>
+        </w:numPr>
+        <w:spacing w:line="240" w:lineRule="auto"/>
+      </w:pPr>
+      <w:r>
+        <w:t>Takes a X/Y coordinate, a height and width value, a radius, RGB color and Filled/Not filled. The radius determines how round the corners will be.</w:t>
+      </w:r>
+    </w:p>
+    <w:p>
+      <w:pPr>
+        <w:pStyle w:val="ListParagraph"/>
+        <w:spacing w:line="240" w:lineRule="auto"/>
+      </w:pPr>
+    </w:p>
+    <w:p>
+      <w:pPr>
+        <w:pStyle w:val="ListParagraph"/>
+        <w:numPr>
+          <w:ilvl w:val="0"/>
+          <w:numId w:val="20"/>
+        </w:numPr>
+        <w:spacing w:line="240" w:lineRule="auto"/>
+      </w:pPr>
+      <w:proofErr w:type="spellStart"/>
+      <w:r>
+        <w:t>smiley_Face</w:t>
+      </w:r>
+      <w:proofErr w:type="spellEnd"/>
+    </w:p>
+    <w:p>
+      <w:pPr>
+        <w:pStyle w:val="ListParagraph"/>
+        <w:numPr>
+          <w:ilvl w:val="1"/>
+          <w:numId w:val="20"/>
+        </w:numPr>
+        <w:spacing w:line="240" w:lineRule="auto"/>
+      </w:pPr>
+      <w:r>
+        <w:t>Create the standard yellow smiley face. Takes a X/Y coordinate, a radius, and a value for the eyes and mouth. (Eyes max is 9, mouth max is 7) Presets are can be found in the .h file</w:t>
+      </w:r>
+    </w:p>
+    <w:p>
+      <w:pPr>
+        <w:pStyle w:val="ListParagraph"/>
+        <w:spacing w:line="240" w:lineRule="auto"/>
+      </w:pPr>
+    </w:p>
+    <w:p>
+      <w:pPr>
+        <w:pStyle w:val="ListParagraph"/>
+        <w:numPr>
+          <w:ilvl w:val="0"/>
+          <w:numId w:val="20"/>
+        </w:numPr>
+        <w:spacing w:line="240" w:lineRule="auto"/>
+      </w:pPr>
+      <w:proofErr w:type="spellStart"/>
+      <w:r>
+        <w:t>HourGlass</w:t>
+      </w:r>
+      <w:proofErr w:type="spellEnd"/>
+      <w:r>
+        <w:tab/>
+        <w:t xml:space="preserve"> </w:t>
+      </w:r>
+    </w:p>
+    <w:p>
+      <w:pPr>
+        <w:pStyle w:val="ListParagraph"/>
+        <w:numPr>
+          <w:ilvl w:val="0"/>
+          <w:numId w:val="20"/>
+        </w:numPr>
+        <w:spacing w:line="240" w:lineRule="auto"/>
+      </w:pPr>
+      <w:proofErr w:type="spellStart"/>
+      <w:r>
+        <w:t>SpeechBubble</w:t>
+      </w:r>
+      <w:proofErr w:type="spellEnd"/>
+      <w:r>
+        <w:tab/>
+        <w:t xml:space="preserve"> </w:t>
+      </w:r>
+    </w:p>
+    <w:p>
+      <w:pPr>
+        <w:pStyle w:val="ListParagraph"/>
+        <w:numPr>
+          <w:ilvl w:val="0"/>
+          <w:numId w:val="20"/>
+        </w:numPr>
+        <w:spacing w:line="240" w:lineRule="auto"/>
+      </w:pPr>
+      <w:proofErr w:type="spellStart"/>
+      <w:r>
+        <w:t>drawGauge</w:t>
+      </w:r>
+      <w:proofErr w:type="spellEnd"/>
+      <w:r>
+        <w:tab/>
+        <w:t xml:space="preserve"> </w:t>
+      </w:r>
+    </w:p>
+    <w:p>
+      <w:pPr>
+        <w:pStyle w:val="ListParagraph"/>
+        <w:numPr>
+          <w:ilvl w:val="0"/>
+          <w:numId w:val="20"/>
+        </w:numPr>
+        <w:spacing w:line="240" w:lineRule="auto"/>
+      </w:pPr>
+      <w:proofErr w:type="spellStart"/>
+      <w:r>
+        <w:t>ResetGauge</w:t>
+      </w:r>
+      <w:proofErr w:type="spellEnd"/>
+      <w:r>
+        <w:tab/>
+        <w:t xml:space="preserve"> </w:t>
+      </w:r>
+    </w:p>
+    <w:p>
+      <w:pPr>
         <w:spacing w:line="240" w:lineRule="auto"/>
         <w:rPr>
           <w:b/>
           <w:sz w:val="28"/>
         </w:rPr>
       </w:pPr>
-      <w:r>
+    </w:p>
+    <w:p>
+      <w:pPr>
+        <w:spacing w:line="240" w:lineRule="auto"/>
         <w:rPr>
           <w:b/>
           <w:sz w:val="28"/>
         </w:rPr>
+      </w:pPr>
+    </w:p>
+    <w:p>
+      <w:pPr>
+        <w:spacing w:line="240" w:lineRule="auto"/>
+        <w:rPr>
+          <w:b/>
+          <w:sz w:val="28"/>
+        </w:rPr>
+      </w:pPr>
+    </w:p>
+    <w:p>
+      <w:pPr>
+        <w:spacing w:line="240" w:lineRule="auto"/>
+        <w:rPr>
+          <w:b/>
+          <w:sz w:val="28"/>
+        </w:rPr>
+      </w:pPr>
+    </w:p>
+    <w:p>
+      <w:pPr>
+        <w:spacing w:line="240" w:lineRule="auto"/>
+        <w:rPr>
+          <w:b/>
+          <w:sz w:val="28"/>
+        </w:rPr>
+      </w:pPr>
+    </w:p>
+    <w:p>
+      <w:pPr>
+        <w:spacing w:line="240" w:lineRule="auto"/>
+        <w:rPr>
+          <w:b/>
+          <w:sz w:val="28"/>
+        </w:rPr>
+      </w:pPr>
+    </w:p>
+    <w:p>
+      <w:pPr>
+        <w:spacing w:line="240" w:lineRule="auto"/>
+        <w:rPr>
+          <w:b/>
+          <w:sz w:val="28"/>
+        </w:rPr>
+      </w:pPr>
+    </w:p>
+    <w:p>
+      <w:pPr>
+        <w:spacing w:line="240" w:lineRule="auto"/>
+        <w:rPr>
+          <w:b/>
+          <w:sz w:val="28"/>
+        </w:rPr>
+      </w:pPr>
+    </w:p>
+    <w:p>
+      <w:pPr>
+        <w:pStyle w:val="Title"/>
+      </w:pPr>
+      <w:r>
+        <w:lastRenderedPageBreak/>
         <w:t>Resetting The Buttons</w:t>
       </w:r>
     </w:p>
@@ -1557,8 +3148,11 @@
         <w:pStyle w:val="ListParagraph"/>
         <w:numPr>
           <w:ilvl w:val="0"/>
-          <w:numId w:val="12"/>
-        </w:numPr>
+          <w:numId w:val="22"/>
+        </w:numPr>
+        <w:tabs>
+          <w:tab w:val="left" w:pos="360"/>
+        </w:tabs>
         <w:spacing w:after="0" w:line="240" w:lineRule="auto"/>
       </w:pPr>
       <w:proofErr w:type="spellStart"/>
@@ -1567,7 +3161,8 @@
       </w:r>
       <w:proofErr w:type="spellEnd"/>
       <w:r>
-        <w:t>(byte ID);</w:t>
+        <w:tab/>
+        <w:t>(ID)</w:t>
       </w:r>
     </w:p>
     <w:p>
@@ -1575,8 +3170,11 @@
         <w:pStyle w:val="ListParagraph"/>
         <w:numPr>
           <w:ilvl w:val="0"/>
-          <w:numId w:val="12"/>
-        </w:numPr>
+          <w:numId w:val="22"/>
+        </w:numPr>
+        <w:tabs>
+          <w:tab w:val="left" w:pos="360"/>
+        </w:tabs>
         <w:spacing w:after="0" w:line="240" w:lineRule="auto"/>
       </w:pPr>
       <w:proofErr w:type="spellStart"/>
@@ -1585,7 +3183,7 @@
       </w:r>
       <w:proofErr w:type="spellEnd"/>
       <w:r>
-        <w:t>(byte ID);</w:t>
+        <w:t>(ID)</w:t>
       </w:r>
     </w:p>
     <w:p>
@@ -1593,8 +3191,11 @@
         <w:pStyle w:val="ListParagraph"/>
         <w:numPr>
           <w:ilvl w:val="0"/>
-          <w:numId w:val="12"/>
-        </w:numPr>
+          <w:numId w:val="22"/>
+        </w:numPr>
+        <w:tabs>
+          <w:tab w:val="left" w:pos="360"/>
+        </w:tabs>
         <w:spacing w:after="0" w:line="240" w:lineRule="auto"/>
       </w:pPr>
       <w:proofErr w:type="spellStart"/>
@@ -1603,7 +3204,11 @@
       </w:r>
       <w:proofErr w:type="spellEnd"/>
       <w:r>
-        <w:t>(byte ID);</w:t>
+        <w:t>(ID)</w:t>
+      </w:r>
+      <w:r>
+        <w:tab/>
+        <w:t xml:space="preserve"> </w:t>
       </w:r>
     </w:p>
     <w:p>
@@ -1611,8 +3216,11 @@
         <w:pStyle w:val="ListParagraph"/>
         <w:numPr>
           <w:ilvl w:val="0"/>
-          <w:numId w:val="12"/>
-        </w:numPr>
+          <w:numId w:val="22"/>
+        </w:numPr>
+        <w:tabs>
+          <w:tab w:val="left" w:pos="360"/>
+        </w:tabs>
         <w:spacing w:after="0" w:line="240" w:lineRule="auto"/>
       </w:pPr>
       <w:proofErr w:type="spellStart"/>
@@ -1621,7 +3229,11 @@
       </w:r>
       <w:proofErr w:type="spellEnd"/>
       <w:r>
-        <w:t>(byte ID);</w:t>
+        <w:t>(ID)</w:t>
+      </w:r>
+      <w:r>
+        <w:tab/>
+        <w:t xml:space="preserve"> </w:t>
       </w:r>
     </w:p>
     <w:p>
@@ -1629,17 +3241,74 @@
         <w:pStyle w:val="ListParagraph"/>
         <w:numPr>
           <w:ilvl w:val="0"/>
-          <w:numId w:val="12"/>
-        </w:numPr>
+          <w:numId w:val="22"/>
+        </w:numPr>
+        <w:tabs>
+          <w:tab w:val="left" w:pos="360"/>
+        </w:tabs>
         <w:spacing w:after="0" w:line="240" w:lineRule="auto"/>
       </w:pPr>
       <w:proofErr w:type="spellStart"/>
       <w:r>
+        <w:t>ResetLatchButtonState</w:t>
+      </w:r>
+      <w:proofErr w:type="spellEnd"/>
+      <w:r>
+        <w:t>(ID, State = Low or High)</w:t>
+      </w:r>
+      <w:r>
+        <w:tab/>
+        <w:t xml:space="preserve"> </w:t>
+      </w:r>
+    </w:p>
+    <w:p>
+      <w:pPr>
+        <w:pStyle w:val="ListParagraph"/>
+        <w:numPr>
+          <w:ilvl w:val="0"/>
+          <w:numId w:val="22"/>
+        </w:numPr>
+        <w:tabs>
+          <w:tab w:val="left" w:pos="360"/>
+        </w:tabs>
+        <w:spacing w:after="0" w:line="240" w:lineRule="auto"/>
+      </w:pPr>
+      <w:proofErr w:type="spellStart"/>
+      <w:r>
+        <w:t>ResetAllLatchButtonState</w:t>
+      </w:r>
+      <w:proofErr w:type="spellEnd"/>
+      <w:r>
+        <w:t>(State = Low or High)</w:t>
+      </w:r>
+      <w:r>
+        <w:tab/>
+        <w:t xml:space="preserve"> </w:t>
+      </w:r>
+    </w:p>
+    <w:p>
+      <w:pPr>
+        <w:pStyle w:val="ListParagraph"/>
+        <w:numPr>
+          <w:ilvl w:val="0"/>
+          <w:numId w:val="22"/>
+        </w:numPr>
+        <w:tabs>
+          <w:tab w:val="left" w:pos="360"/>
+        </w:tabs>
+        <w:spacing w:after="0" w:line="240" w:lineRule="auto"/>
+      </w:pPr>
+      <w:proofErr w:type="spellStart"/>
+      <w:r>
         <w:t>ResetLatchCircle</w:t>
       </w:r>
       <w:proofErr w:type="spellEnd"/>
       <w:r>
-        <w:t>(byte ID);</w:t>
+        <w:t>(ID)</w:t>
+      </w:r>
+      <w:r>
+        <w:tab/>
+        <w:t xml:space="preserve"> </w:t>
       </w:r>
     </w:p>
     <w:p>
@@ -1647,17 +3316,74 @@
         <w:pStyle w:val="ListParagraph"/>
         <w:numPr>
           <w:ilvl w:val="0"/>
-          <w:numId w:val="12"/>
-        </w:numPr>
+          <w:numId w:val="22"/>
+        </w:numPr>
+        <w:tabs>
+          <w:tab w:val="left" w:pos="360"/>
+        </w:tabs>
         <w:spacing w:after="0" w:line="240" w:lineRule="auto"/>
       </w:pPr>
       <w:proofErr w:type="spellStart"/>
       <w:r>
+        <w:t>ResetLatchCircleState</w:t>
+      </w:r>
+      <w:proofErr w:type="spellEnd"/>
+      <w:r>
+        <w:t>(ID, State = Low or High)</w:t>
+      </w:r>
+      <w:r>
+        <w:tab/>
+        <w:t xml:space="preserve"> </w:t>
+      </w:r>
+    </w:p>
+    <w:p>
+      <w:pPr>
+        <w:pStyle w:val="ListParagraph"/>
+        <w:numPr>
+          <w:ilvl w:val="0"/>
+          <w:numId w:val="22"/>
+        </w:numPr>
+        <w:tabs>
+          <w:tab w:val="left" w:pos="360"/>
+        </w:tabs>
+        <w:spacing w:after="0" w:line="240" w:lineRule="auto"/>
+      </w:pPr>
+      <w:proofErr w:type="spellStart"/>
+      <w:r>
+        <w:t>ResetAllLatchCircleState</w:t>
+      </w:r>
+      <w:proofErr w:type="spellEnd"/>
+      <w:r>
+        <w:t>(State = Low or High)</w:t>
+      </w:r>
+      <w:r>
+        <w:tab/>
+        <w:t xml:space="preserve"> </w:t>
+      </w:r>
+    </w:p>
+    <w:p>
+      <w:pPr>
+        <w:pStyle w:val="ListParagraph"/>
+        <w:numPr>
+          <w:ilvl w:val="0"/>
+          <w:numId w:val="22"/>
+        </w:numPr>
+        <w:tabs>
+          <w:tab w:val="left" w:pos="360"/>
+        </w:tabs>
+        <w:spacing w:after="0" w:line="240" w:lineRule="auto"/>
+      </w:pPr>
+      <w:proofErr w:type="spellStart"/>
+      <w:r>
         <w:t>ResetLatchTriangle</w:t>
       </w:r>
       <w:proofErr w:type="spellEnd"/>
       <w:r>
-        <w:t>(byte ID);</w:t>
+        <w:t>(ID)</w:t>
+      </w:r>
+      <w:r>
+        <w:tab/>
+        <w:t xml:space="preserve"> </w:t>
       </w:r>
     </w:p>
     <w:p>
@@ -1665,17 +3391,74 @@
         <w:pStyle w:val="ListParagraph"/>
         <w:numPr>
           <w:ilvl w:val="0"/>
-          <w:numId w:val="12"/>
-        </w:numPr>
+          <w:numId w:val="22"/>
+        </w:numPr>
+        <w:tabs>
+          <w:tab w:val="left" w:pos="360"/>
+        </w:tabs>
         <w:spacing w:after="0" w:line="240" w:lineRule="auto"/>
       </w:pPr>
       <w:proofErr w:type="spellStart"/>
       <w:r>
+        <w:t>ResetLatchTriangleState</w:t>
+      </w:r>
+      <w:proofErr w:type="spellEnd"/>
+      <w:r>
+        <w:t>(ID, State = Low or High)</w:t>
+      </w:r>
+      <w:r>
+        <w:tab/>
+        <w:t xml:space="preserve"> </w:t>
+      </w:r>
+    </w:p>
+    <w:p>
+      <w:pPr>
+        <w:pStyle w:val="ListParagraph"/>
+        <w:numPr>
+          <w:ilvl w:val="0"/>
+          <w:numId w:val="22"/>
+        </w:numPr>
+        <w:tabs>
+          <w:tab w:val="left" w:pos="360"/>
+        </w:tabs>
+        <w:spacing w:after="0" w:line="240" w:lineRule="auto"/>
+      </w:pPr>
+      <w:proofErr w:type="spellStart"/>
+      <w:r>
+        <w:t>ResetAllLatchTriangleState</w:t>
+      </w:r>
+      <w:proofErr w:type="spellEnd"/>
+      <w:r>
+        <w:t>(State = Low or High)</w:t>
+      </w:r>
+      <w:r>
+        <w:tab/>
+        <w:t xml:space="preserve"> </w:t>
+      </w:r>
+    </w:p>
+    <w:p>
+      <w:pPr>
+        <w:pStyle w:val="ListParagraph"/>
+        <w:numPr>
+          <w:ilvl w:val="0"/>
+          <w:numId w:val="22"/>
+        </w:numPr>
+        <w:tabs>
+          <w:tab w:val="left" w:pos="360"/>
+        </w:tabs>
+        <w:spacing w:after="0" w:line="240" w:lineRule="auto"/>
+      </w:pPr>
+      <w:proofErr w:type="spellStart"/>
+      <w:r>
         <w:t>ResetAllTouchButton</w:t>
       </w:r>
       <w:proofErr w:type="spellEnd"/>
       <w:r>
-        <w:t>();</w:t>
+        <w:t>()</w:t>
+      </w:r>
+      <w:r>
+        <w:tab/>
+        <w:t xml:space="preserve"> </w:t>
       </w:r>
     </w:p>
     <w:p>
@@ -1683,8 +3466,11 @@
         <w:pStyle w:val="ListParagraph"/>
         <w:numPr>
           <w:ilvl w:val="0"/>
-          <w:numId w:val="12"/>
-        </w:numPr>
+          <w:numId w:val="22"/>
+        </w:numPr>
+        <w:tabs>
+          <w:tab w:val="left" w:pos="360"/>
+        </w:tabs>
         <w:spacing w:after="0" w:line="240" w:lineRule="auto"/>
       </w:pPr>
       <w:proofErr w:type="spellStart"/>
@@ -1693,7 +3479,11 @@
       </w:r>
       <w:proofErr w:type="spellEnd"/>
       <w:r>
-        <w:t>();</w:t>
+        <w:t>()</w:t>
+      </w:r>
+      <w:r>
+        <w:tab/>
+        <w:t xml:space="preserve"> </w:t>
       </w:r>
     </w:p>
     <w:p>
@@ -1701,8 +3491,11 @@
         <w:pStyle w:val="ListParagraph"/>
         <w:numPr>
           <w:ilvl w:val="0"/>
-          <w:numId w:val="12"/>
-        </w:numPr>
+          <w:numId w:val="22"/>
+        </w:numPr>
+        <w:tabs>
+          <w:tab w:val="left" w:pos="360"/>
+        </w:tabs>
         <w:spacing w:after="0" w:line="240" w:lineRule="auto"/>
       </w:pPr>
       <w:proofErr w:type="spellStart"/>
@@ -1711,7 +3504,11 @@
       </w:r>
       <w:proofErr w:type="spellEnd"/>
       <w:r>
-        <w:t>();</w:t>
+        <w:t>()</w:t>
+      </w:r>
+      <w:r>
+        <w:tab/>
+        <w:t xml:space="preserve"> </w:t>
       </w:r>
     </w:p>
     <w:p>
@@ -1719,8 +3516,11 @@
         <w:pStyle w:val="ListParagraph"/>
         <w:numPr>
           <w:ilvl w:val="0"/>
-          <w:numId w:val="12"/>
-        </w:numPr>
+          <w:numId w:val="22"/>
+        </w:numPr>
+        <w:tabs>
+          <w:tab w:val="left" w:pos="360"/>
+        </w:tabs>
         <w:spacing w:after="0" w:line="240" w:lineRule="auto"/>
       </w:pPr>
       <w:proofErr w:type="spellStart"/>
@@ -1729,7 +3529,11 @@
       </w:r>
       <w:proofErr w:type="spellEnd"/>
       <w:r>
-        <w:t>();</w:t>
+        <w:t>()</w:t>
+      </w:r>
+      <w:r>
+        <w:tab/>
+        <w:t xml:space="preserve"> </w:t>
       </w:r>
     </w:p>
     <w:p>
@@ -1737,8 +3541,11 @@
         <w:pStyle w:val="ListParagraph"/>
         <w:numPr>
           <w:ilvl w:val="0"/>
-          <w:numId w:val="12"/>
-        </w:numPr>
+          <w:numId w:val="22"/>
+        </w:numPr>
+        <w:tabs>
+          <w:tab w:val="left" w:pos="360"/>
+        </w:tabs>
         <w:spacing w:after="0" w:line="240" w:lineRule="auto"/>
       </w:pPr>
       <w:proofErr w:type="spellStart"/>
@@ -1747,7 +3554,11 @@
       </w:r>
       <w:proofErr w:type="spellEnd"/>
       <w:r>
-        <w:t>();</w:t>
+        <w:t>()</w:t>
+      </w:r>
+      <w:r>
+        <w:tab/>
+        <w:t xml:space="preserve"> </w:t>
       </w:r>
     </w:p>
     <w:p>
@@ -1755,8 +3566,11 @@
         <w:pStyle w:val="ListParagraph"/>
         <w:numPr>
           <w:ilvl w:val="0"/>
-          <w:numId w:val="12"/>
-        </w:numPr>
+          <w:numId w:val="22"/>
+        </w:numPr>
+        <w:tabs>
+          <w:tab w:val="left" w:pos="360"/>
+        </w:tabs>
         <w:spacing w:after="0" w:line="240" w:lineRule="auto"/>
       </w:pPr>
       <w:proofErr w:type="spellStart"/>
@@ -1765,7 +3579,11 @@
       </w:r>
       <w:proofErr w:type="spellEnd"/>
       <w:r>
-        <w:t>();</w:t>
+        <w:t>()</w:t>
+      </w:r>
+      <w:r>
+        <w:tab/>
+        <w:t xml:space="preserve"> </w:t>
       </w:r>
     </w:p>
     <w:p>
@@ -1780,1190 +3598,13 @@
     </w:p>
     <w:p>
       <w:pPr>
-        <w:pStyle w:val="ListParagraph"/>
-        <w:tabs>
-          <w:tab w:val="left" w:pos="360"/>
-        </w:tabs>
-        <w:spacing w:after="0" w:line="240" w:lineRule="auto"/>
-        <w:ind w:left="360"/>
-      </w:pPr>
-    </w:p>
-    <w:p>
-      <w:pPr>
-        <w:pStyle w:val="ListParagraph"/>
-        <w:tabs>
-          <w:tab w:val="left" w:pos="0"/>
-          <w:tab w:val="left" w:pos="270"/>
-        </w:tabs>
-        <w:spacing w:after="0" w:line="240" w:lineRule="auto"/>
-        <w:ind w:left="0"/>
+        <w:spacing w:line="240" w:lineRule="auto"/>
         <w:rPr>
           <w:b/>
           <w:sz w:val="28"/>
           <w:szCs w:val="28"/>
         </w:rPr>
       </w:pPr>
-      <w:r>
-        <w:rPr>
-          <w:b/>
-          <w:sz w:val="28"/>
-          <w:szCs w:val="28"/>
-        </w:rPr>
-        <w:t>Sliders</w:t>
-      </w:r>
-      <w:r>
-        <w:rPr>
-          <w:b/>
-          <w:sz w:val="28"/>
-          <w:szCs w:val="28"/>
-        </w:rPr>
-        <w:t>:</w:t>
-      </w:r>
-    </w:p>
-    <w:p>
-      <w:pPr>
-        <w:pStyle w:val="ListParagraph"/>
-        <w:numPr>
-          <w:ilvl w:val="0"/>
-          <w:numId w:val="13"/>
-        </w:numPr>
-        <w:tabs>
-          <w:tab w:val="left" w:pos="0"/>
-          <w:tab w:val="left" w:pos="270"/>
-        </w:tabs>
-        <w:spacing w:after="0" w:line="240" w:lineRule="auto"/>
-      </w:pPr>
-      <w:proofErr w:type="spellStart"/>
-      <w:r>
-        <w:t>VertSlider</w:t>
-      </w:r>
-      <w:proofErr w:type="spellEnd"/>
-      <w:r>
-        <w:t xml:space="preserve"> </w:t>
-      </w:r>
-    </w:p>
-    <w:p>
-      <w:pPr>
-        <w:pStyle w:val="ListParagraph"/>
-        <w:numPr>
-          <w:ilvl w:val="1"/>
-          <w:numId w:val="13"/>
-        </w:numPr>
-        <w:tabs>
-          <w:tab w:val="left" w:pos="0"/>
-          <w:tab w:val="left" w:pos="270"/>
-        </w:tabs>
-        <w:spacing w:after="0" w:line="240" w:lineRule="auto"/>
-      </w:pPr>
-      <w:r>
-        <w:t xml:space="preserve">Like the buttons, this needs two </w:t>
-      </w:r>
-      <w:r>
-        <w:t xml:space="preserve">sets of </w:t>
-      </w:r>
-      <w:r>
-        <w:t>coordinates, top left and bottom right. These slider need ID numbers in order to h</w:t>
-      </w:r>
-      <w:r>
-        <w:t>ave multiple sliders on the scre</w:t>
-      </w:r>
-      <w:r>
-        <w:t>en to w</w:t>
-      </w:r>
-      <w:r>
-        <w:t xml:space="preserve">ork. A color is also need to </w:t>
-      </w:r>
-      <w:r>
-        <w:t xml:space="preserve">indicate </w:t>
-      </w:r>
-      <w:r>
-        <w:t>progression. Please note, the background color is set to black.</w:t>
-      </w:r>
-    </w:p>
-    <w:p>
-      <w:pPr>
-        <w:pStyle w:val="ListParagraph"/>
-        <w:tabs>
-          <w:tab w:val="left" w:pos="0"/>
-          <w:tab w:val="left" w:pos="270"/>
-        </w:tabs>
-        <w:spacing w:after="0" w:line="240" w:lineRule="auto"/>
-      </w:pPr>
-    </w:p>
-    <w:p>
-      <w:pPr>
-        <w:pStyle w:val="ListParagraph"/>
-        <w:numPr>
-          <w:ilvl w:val="0"/>
-          <w:numId w:val="13"/>
-        </w:numPr>
-        <w:tabs>
-          <w:tab w:val="left" w:pos="0"/>
-          <w:tab w:val="left" w:pos="270"/>
-        </w:tabs>
-        <w:spacing w:after="0" w:line="240" w:lineRule="auto"/>
-      </w:pPr>
-      <w:proofErr w:type="spellStart"/>
-      <w:r>
-        <w:t>HorSlider</w:t>
-      </w:r>
-      <w:proofErr w:type="spellEnd"/>
-    </w:p>
-    <w:p>
-      <w:pPr>
-        <w:pStyle w:val="ListParagraph"/>
-        <w:numPr>
-          <w:ilvl w:val="1"/>
-          <w:numId w:val="13"/>
-        </w:numPr>
-        <w:tabs>
-          <w:tab w:val="left" w:pos="0"/>
-          <w:tab w:val="left" w:pos="270"/>
-        </w:tabs>
-        <w:spacing w:after="0" w:line="240" w:lineRule="auto"/>
-      </w:pPr>
-      <w:r>
-        <w:t xml:space="preserve">-Same as </w:t>
-      </w:r>
-      <w:proofErr w:type="spellStart"/>
-      <w:r>
-        <w:t>VertSlider</w:t>
-      </w:r>
-      <w:proofErr w:type="spellEnd"/>
-    </w:p>
-    <w:p>
-      <w:pPr>
-        <w:pStyle w:val="ListParagraph"/>
-        <w:tabs>
-          <w:tab w:val="left" w:pos="0"/>
-          <w:tab w:val="left" w:pos="270"/>
-        </w:tabs>
-        <w:spacing w:after="0" w:line="240" w:lineRule="auto"/>
-      </w:pPr>
-    </w:p>
-    <w:p>
-      <w:pPr>
-        <w:pStyle w:val="ListParagraph"/>
-        <w:tabs>
-          <w:tab w:val="left" w:pos="0"/>
-          <w:tab w:val="left" w:pos="270"/>
-        </w:tabs>
-        <w:spacing w:after="0" w:line="240" w:lineRule="auto"/>
-        <w:ind w:left="0"/>
-        <w:rPr>
-          <w:b/>
-          <w:sz w:val="28"/>
-          <w:szCs w:val="28"/>
-        </w:rPr>
-      </w:pPr>
-      <w:proofErr w:type="spellStart"/>
-      <w:r>
-        <w:rPr>
-          <w:b/>
-          <w:sz w:val="28"/>
-          <w:szCs w:val="28"/>
-        </w:rPr>
-        <w:t>BarGraphs</w:t>
-      </w:r>
-      <w:proofErr w:type="spellEnd"/>
-      <w:r>
-        <w:rPr>
-          <w:b/>
-          <w:sz w:val="28"/>
-          <w:szCs w:val="28"/>
-        </w:rPr>
-        <w:t>:</w:t>
-      </w:r>
-    </w:p>
-    <w:p>
-      <w:pPr>
-        <w:pStyle w:val="ListParagraph"/>
-        <w:numPr>
-          <w:ilvl w:val="0"/>
-          <w:numId w:val="19"/>
-        </w:numPr>
-        <w:tabs>
-          <w:tab w:val="left" w:pos="0"/>
-          <w:tab w:val="left" w:pos="270"/>
-        </w:tabs>
-        <w:spacing w:after="0" w:line="240" w:lineRule="auto"/>
-        <w:rPr>
-          <w:b/>
-        </w:rPr>
-      </w:pPr>
-      <w:proofErr w:type="spellStart"/>
-      <w:r>
-        <w:t>VertBarGraph</w:t>
-      </w:r>
-      <w:proofErr w:type="spellEnd"/>
-    </w:p>
-    <w:p>
-      <w:pPr>
-        <w:pStyle w:val="ListParagraph"/>
-        <w:numPr>
-          <w:ilvl w:val="1"/>
-          <w:numId w:val="19"/>
-        </w:numPr>
-        <w:tabs>
-          <w:tab w:val="left" w:pos="0"/>
-          <w:tab w:val="left" w:pos="270"/>
-        </w:tabs>
-        <w:spacing w:after="0" w:line="240" w:lineRule="auto"/>
-        <w:rPr>
-          <w:b/>
-        </w:rPr>
-      </w:pPr>
-      <w:r>
-        <w:t xml:space="preserve">as the counterpart of the sliders, these also need two sets of coordinates TL and BR. The </w:t>
-      </w:r>
-      <w:proofErr w:type="spellStart"/>
-      <w:r>
-        <w:t>bargraph</w:t>
-      </w:r>
-      <w:proofErr w:type="spellEnd"/>
-      <w:r>
-        <w:t xml:space="preserve"> needs a value and a set range as well as an ID and color. The value inputted will be mapped to the range and shown accordingly.</w:t>
-      </w:r>
-    </w:p>
-    <w:p>
-      <w:pPr>
-        <w:pStyle w:val="ListParagraph"/>
-        <w:tabs>
-          <w:tab w:val="left" w:pos="0"/>
-          <w:tab w:val="left" w:pos="270"/>
-        </w:tabs>
-        <w:spacing w:after="0" w:line="240" w:lineRule="auto"/>
-        <w:rPr>
-          <w:b/>
-        </w:rPr>
-      </w:pPr>
-    </w:p>
-    <w:p>
-      <w:pPr>
-        <w:pStyle w:val="ListParagraph"/>
-        <w:numPr>
-          <w:ilvl w:val="0"/>
-          <w:numId w:val="19"/>
-        </w:numPr>
-        <w:tabs>
-          <w:tab w:val="left" w:pos="0"/>
-          <w:tab w:val="left" w:pos="270"/>
-        </w:tabs>
-        <w:spacing w:after="0" w:line="240" w:lineRule="auto"/>
-        <w:rPr>
-          <w:b/>
-        </w:rPr>
-      </w:pPr>
-      <w:proofErr w:type="spellStart"/>
-      <w:r>
-        <w:t>HorBarGraph</w:t>
-      </w:r>
-      <w:proofErr w:type="spellEnd"/>
-    </w:p>
-    <w:p>
-      <w:pPr>
-        <w:pStyle w:val="ListParagraph"/>
-        <w:numPr>
-          <w:ilvl w:val="1"/>
-          <w:numId w:val="19"/>
-        </w:numPr>
-        <w:tabs>
-          <w:tab w:val="left" w:pos="0"/>
-          <w:tab w:val="left" w:pos="270"/>
-        </w:tabs>
-        <w:spacing w:after="0" w:line="240" w:lineRule="auto"/>
-        <w:rPr>
-          <w:b/>
-        </w:rPr>
-      </w:pPr>
-      <w:r>
-        <w:t xml:space="preserve">-Same as </w:t>
-      </w:r>
-      <w:proofErr w:type="spellStart"/>
-      <w:r>
-        <w:t>VertBarGraph</w:t>
-      </w:r>
-      <w:proofErr w:type="spellEnd"/>
-    </w:p>
-    <w:p>
-      <w:pPr>
-        <w:pStyle w:val="ListParagraph"/>
-        <w:tabs>
-          <w:tab w:val="left" w:pos="0"/>
-          <w:tab w:val="left" w:pos="270"/>
-        </w:tabs>
-        <w:spacing w:after="0" w:line="240" w:lineRule="auto"/>
-        <w:rPr>
-          <w:b/>
-        </w:rPr>
-      </w:pPr>
-    </w:p>
-    <w:p>
-      <w:pPr>
-        <w:pStyle w:val="ListParagraph"/>
-        <w:numPr>
-          <w:ilvl w:val="0"/>
-          <w:numId w:val="19"/>
-        </w:numPr>
-        <w:tabs>
-          <w:tab w:val="left" w:pos="0"/>
-          <w:tab w:val="left" w:pos="270"/>
-        </w:tabs>
-        <w:spacing w:after="0" w:line="240" w:lineRule="auto"/>
-      </w:pPr>
-      <w:proofErr w:type="spellStart"/>
-      <w:r>
-        <w:t>ResetV_barGraph</w:t>
-      </w:r>
-      <w:proofErr w:type="spellEnd"/>
-    </w:p>
-    <w:p>
-      <w:pPr>
-        <w:pStyle w:val="ListParagraph"/>
-        <w:numPr>
-          <w:ilvl w:val="1"/>
-          <w:numId w:val="19"/>
-        </w:numPr>
-        <w:tabs>
-          <w:tab w:val="left" w:pos="0"/>
-          <w:tab w:val="left" w:pos="270"/>
-        </w:tabs>
-        <w:spacing w:after="0" w:line="240" w:lineRule="auto"/>
-      </w:pPr>
-      <w:r>
-        <w:t xml:space="preserve">Like all the other reset functions, these all the </w:t>
-      </w:r>
-      <w:proofErr w:type="spellStart"/>
-      <w:r>
-        <w:t>bargraphs</w:t>
-      </w:r>
-      <w:proofErr w:type="spellEnd"/>
-      <w:r>
-        <w:t xml:space="preserve"> to be repainted on the screen when switching screens or using a menu system.</w:t>
-      </w:r>
-    </w:p>
-    <w:p>
-      <w:pPr>
-        <w:pStyle w:val="ListParagraph"/>
-        <w:tabs>
-          <w:tab w:val="left" w:pos="0"/>
-          <w:tab w:val="left" w:pos="270"/>
-        </w:tabs>
-        <w:spacing w:after="0" w:line="240" w:lineRule="auto"/>
-      </w:pPr>
-    </w:p>
-    <w:p>
-      <w:pPr>
-        <w:pStyle w:val="ListParagraph"/>
-        <w:tabs>
-          <w:tab w:val="left" w:pos="0"/>
-          <w:tab w:val="left" w:pos="270"/>
-        </w:tabs>
-        <w:spacing w:after="0" w:line="240" w:lineRule="auto"/>
-      </w:pPr>
-    </w:p>
-    <w:p>
-      <w:pPr>
-        <w:pStyle w:val="ListParagraph"/>
-        <w:numPr>
-          <w:ilvl w:val="0"/>
-          <w:numId w:val="19"/>
-        </w:numPr>
-        <w:tabs>
-          <w:tab w:val="left" w:pos="0"/>
-          <w:tab w:val="left" w:pos="270"/>
-        </w:tabs>
-        <w:spacing w:after="0" w:line="240" w:lineRule="auto"/>
-      </w:pPr>
-      <w:proofErr w:type="spellStart"/>
-      <w:r>
-        <w:lastRenderedPageBreak/>
-        <w:t>ResetH_barGraph</w:t>
-      </w:r>
-      <w:proofErr w:type="spellEnd"/>
-    </w:p>
-    <w:p>
-      <w:pPr>
-        <w:pStyle w:val="ListParagraph"/>
-        <w:numPr>
-          <w:ilvl w:val="1"/>
-          <w:numId w:val="19"/>
-        </w:numPr>
-        <w:tabs>
-          <w:tab w:val="left" w:pos="0"/>
-          <w:tab w:val="left" w:pos="270"/>
-        </w:tabs>
-        <w:spacing w:after="0" w:line="240" w:lineRule="auto"/>
-      </w:pPr>
-      <w:r>
-        <w:t>-Same as above</w:t>
-      </w:r>
-    </w:p>
-    <w:p>
-      <w:pPr>
-        <w:spacing w:line="240" w:lineRule="auto"/>
-        <w:rPr>
-          <w:b/>
-          <w:sz w:val="28"/>
-          <w:szCs w:val="28"/>
-        </w:rPr>
-      </w:pPr>
-    </w:p>
-    <w:p>
-      <w:pPr>
-        <w:spacing w:line="240" w:lineRule="auto"/>
-        <w:rPr>
-          <w:b/>
-          <w:sz w:val="28"/>
-          <w:szCs w:val="28"/>
-        </w:rPr>
-      </w:pPr>
-      <w:r>
-        <w:rPr>
-          <w:b/>
-          <w:sz w:val="28"/>
-          <w:szCs w:val="28"/>
-        </w:rPr>
-        <w:t>Other Functions:</w:t>
-      </w:r>
-    </w:p>
-    <w:p>
-      <w:pPr>
-        <w:pStyle w:val="ListParagraph"/>
-        <w:numPr>
-          <w:ilvl w:val="0"/>
-          <w:numId w:val="20"/>
-        </w:numPr>
-        <w:spacing w:line="240" w:lineRule="auto"/>
-      </w:pPr>
-      <w:r>
-        <w:t>Triangle</w:t>
-      </w:r>
-    </w:p>
-    <w:p>
-      <w:pPr>
-        <w:pStyle w:val="ListParagraph"/>
-        <w:numPr>
-          <w:ilvl w:val="1"/>
-          <w:numId w:val="20"/>
-        </w:numPr>
-        <w:spacing w:line="240" w:lineRule="auto"/>
-      </w:pPr>
-      <w:r>
-        <w:t>Standard wireframe for making</w:t>
-      </w:r>
-      <w:r>
-        <w:t xml:space="preserve"> a triangle, takes three set of coordinates.</w:t>
-      </w:r>
-    </w:p>
-    <w:p>
-      <w:pPr>
-        <w:pStyle w:val="ListParagraph"/>
-        <w:spacing w:line="240" w:lineRule="auto"/>
-      </w:pPr>
-    </w:p>
-    <w:p>
-      <w:pPr>
-        <w:pStyle w:val="ListParagraph"/>
-        <w:numPr>
-          <w:ilvl w:val="0"/>
-          <w:numId w:val="20"/>
-        </w:numPr>
-        <w:spacing w:line="240" w:lineRule="auto"/>
-      </w:pPr>
-      <w:proofErr w:type="spellStart"/>
-      <w:r>
-        <w:t>draw</w:t>
-      </w:r>
-      <w:r>
-        <w:t>Triangl</w:t>
-      </w:r>
-      <w:r>
-        <w:t>e</w:t>
-      </w:r>
-      <w:proofErr w:type="spellEnd"/>
-    </w:p>
-    <w:p>
-      <w:pPr>
-        <w:pStyle w:val="ListParagraph"/>
-        <w:numPr>
-          <w:ilvl w:val="1"/>
-          <w:numId w:val="20"/>
-        </w:numPr>
-        <w:spacing w:line="240" w:lineRule="auto"/>
-      </w:pPr>
-      <w:r>
-        <w:t>This will make the triangle in a circular plane, meaning it can be rotated to any given degree. It requires a X/Y coordinate, a base size, and the degree, default is 0.</w:t>
-      </w:r>
-    </w:p>
-    <w:p>
-      <w:pPr>
-        <w:pStyle w:val="ListParagraph"/>
-        <w:spacing w:line="240" w:lineRule="auto"/>
-      </w:pPr>
-    </w:p>
-    <w:p>
-      <w:pPr>
-        <w:pStyle w:val="ListParagraph"/>
-        <w:numPr>
-          <w:ilvl w:val="0"/>
-          <w:numId w:val="20"/>
-        </w:numPr>
-        <w:spacing w:line="240" w:lineRule="auto"/>
-      </w:pPr>
-      <w:proofErr w:type="spellStart"/>
-      <w:r>
-        <w:t>fill</w:t>
-      </w:r>
-      <w:r>
-        <w:t>Triangle</w:t>
-      </w:r>
-      <w:proofErr w:type="spellEnd"/>
-      <w:r>
-        <w:tab/>
-      </w:r>
-    </w:p>
-    <w:p>
-      <w:pPr>
-        <w:pStyle w:val="ListParagraph"/>
-        <w:numPr>
-          <w:ilvl w:val="1"/>
-          <w:numId w:val="20"/>
-        </w:numPr>
-        <w:spacing w:line="240" w:lineRule="auto"/>
-      </w:pPr>
-      <w:r>
-        <w:t xml:space="preserve">Just like the </w:t>
-      </w:r>
-      <w:proofErr w:type="spellStart"/>
-      <w:r>
-        <w:t>drawTriangle</w:t>
-      </w:r>
-      <w:proofErr w:type="spellEnd"/>
-      <w:r>
-        <w:t xml:space="preserve"> function it requires the same input. I am trying to find a more efficient way to fill the triangle at any given degree.</w:t>
-      </w:r>
-    </w:p>
-    <w:p>
-      <w:pPr>
-        <w:pStyle w:val="ListParagraph"/>
-        <w:spacing w:line="240" w:lineRule="auto"/>
-      </w:pPr>
-    </w:p>
-    <w:p>
-      <w:pPr>
-        <w:pStyle w:val="ListParagraph"/>
-        <w:numPr>
-          <w:ilvl w:val="0"/>
-          <w:numId w:val="20"/>
-        </w:numPr>
-        <w:spacing w:line="240" w:lineRule="auto"/>
-      </w:pPr>
-      <w:r>
-        <w:t>Polygon</w:t>
-      </w:r>
-    </w:p>
-    <w:p>
-      <w:pPr>
-        <w:pStyle w:val="ListParagraph"/>
-        <w:numPr>
-          <w:ilvl w:val="1"/>
-          <w:numId w:val="20"/>
-        </w:numPr>
-        <w:spacing w:line="240" w:lineRule="auto"/>
-      </w:pPr>
-      <w:r>
-        <w:t>This will create a closed polygon based on the sides entered (max 360). It needs an X/Y coordinate, the number of sides you want to make, a diameter of how big you want it to be, a RGB color, Filled or Not Filled, and a degree(optional).</w:t>
-      </w:r>
-    </w:p>
-    <w:p>
-      <w:pPr>
-        <w:pStyle w:val="ListParagraph"/>
-        <w:spacing w:line="240" w:lineRule="auto"/>
-      </w:pPr>
-    </w:p>
-    <w:p>
-      <w:pPr>
-        <w:pStyle w:val="ListParagraph"/>
-        <w:numPr>
-          <w:ilvl w:val="0"/>
-          <w:numId w:val="20"/>
-        </w:numPr>
-        <w:spacing w:line="240" w:lineRule="auto"/>
-      </w:pPr>
-      <w:proofErr w:type="spellStart"/>
-      <w:r>
-        <w:t>fillPoly</w:t>
-      </w:r>
-      <w:proofErr w:type="spellEnd"/>
-    </w:p>
-    <w:p>
-      <w:pPr>
-        <w:pStyle w:val="ListParagraph"/>
-        <w:numPr>
-          <w:ilvl w:val="1"/>
-          <w:numId w:val="20"/>
-        </w:numPr>
-        <w:spacing w:line="240" w:lineRule="auto"/>
-      </w:pPr>
-      <w:r>
-        <w:t>Contrary to its name, it fills in a triangle based on the three sets of coordinates provided.</w:t>
-      </w:r>
-    </w:p>
-    <w:p>
-      <w:pPr>
-        <w:pStyle w:val="ListParagraph"/>
-        <w:spacing w:line="240" w:lineRule="auto"/>
-      </w:pPr>
-    </w:p>
-    <w:p>
-      <w:pPr>
-        <w:pStyle w:val="ListParagraph"/>
-        <w:numPr>
-          <w:ilvl w:val="0"/>
-          <w:numId w:val="20"/>
-        </w:numPr>
-        <w:spacing w:line="240" w:lineRule="auto"/>
-      </w:pPr>
-      <w:proofErr w:type="spellStart"/>
-      <w:r>
-        <w:t>drawStar</w:t>
-      </w:r>
-      <w:proofErr w:type="spellEnd"/>
-    </w:p>
-    <w:p>
-      <w:pPr>
-        <w:pStyle w:val="ListParagraph"/>
-        <w:numPr>
-          <w:ilvl w:val="1"/>
-          <w:numId w:val="20"/>
-        </w:numPr>
-        <w:spacing w:line="240" w:lineRule="auto"/>
-      </w:pPr>
-      <w:r>
-        <w:t>Creates a perfect star. Takes a X/Y coordinate, diameter, RGB color, Filled/Not filled, and a factor(optional, default is 2.0). The factor determine the thickness of the triangular points</w:t>
-      </w:r>
-    </w:p>
-    <w:p>
-      <w:pPr>
-        <w:pStyle w:val="ListParagraph"/>
-        <w:spacing w:line="240" w:lineRule="auto"/>
-      </w:pPr>
-    </w:p>
-    <w:p>
-      <w:pPr>
-        <w:pStyle w:val="ListParagraph"/>
-        <w:numPr>
-          <w:ilvl w:val="0"/>
-          <w:numId w:val="20"/>
-        </w:numPr>
-        <w:spacing w:line="240" w:lineRule="auto"/>
-      </w:pPr>
-      <w:proofErr w:type="spellStart"/>
-      <w:r>
-        <w:t>drawArc</w:t>
-      </w:r>
-      <w:proofErr w:type="spellEnd"/>
-    </w:p>
-    <w:p>
-      <w:pPr>
-        <w:pStyle w:val="ListParagraph"/>
-        <w:numPr>
-          <w:ilvl w:val="1"/>
-          <w:numId w:val="20"/>
-        </w:numPr>
-        <w:spacing w:line="240" w:lineRule="auto"/>
-      </w:pPr>
-      <w:r>
-        <w:t xml:space="preserve">Takes an X/Y coordinate, a radius, thickness, a start and stop point, a RGB color and </w:t>
-      </w:r>
-      <w:proofErr w:type="spellStart"/>
-      <w:r>
-        <w:t>boolean</w:t>
-      </w:r>
-      <w:proofErr w:type="spellEnd"/>
-      <w:r>
-        <w:t xml:space="preserve"> T/F(default is False) to determine if you want to close the oval like a pie slice.</w:t>
-      </w:r>
-    </w:p>
-    <w:p>
-      <w:pPr>
-        <w:pStyle w:val="ListParagraph"/>
-        <w:spacing w:line="240" w:lineRule="auto"/>
-      </w:pPr>
-    </w:p>
-    <w:p>
-      <w:pPr>
-        <w:pStyle w:val="ListParagraph"/>
-        <w:numPr>
-          <w:ilvl w:val="0"/>
-          <w:numId w:val="20"/>
-        </w:numPr>
-        <w:spacing w:line="240" w:lineRule="auto"/>
-      </w:pPr>
-      <w:proofErr w:type="spellStart"/>
-      <w:r>
-        <w:t>drawOvalArc</w:t>
-      </w:r>
-      <w:proofErr w:type="spellEnd"/>
-    </w:p>
-    <w:p>
-      <w:pPr>
-        <w:pStyle w:val="ListParagraph"/>
-        <w:numPr>
-          <w:ilvl w:val="1"/>
-          <w:numId w:val="20"/>
-        </w:numPr>
-        <w:spacing w:line="240" w:lineRule="auto"/>
-      </w:pPr>
-      <w:r>
-        <w:t xml:space="preserve">Like </w:t>
-      </w:r>
-      <w:proofErr w:type="spellStart"/>
-      <w:r>
-        <w:t>drawArc</w:t>
-      </w:r>
-      <w:proofErr w:type="spellEnd"/>
-      <w:r>
-        <w:t>, but this requires two radius values and two thicknesses.</w:t>
-      </w:r>
-    </w:p>
-    <w:p>
-      <w:pPr>
-        <w:pStyle w:val="ListParagraph"/>
-        <w:spacing w:line="240" w:lineRule="auto"/>
-      </w:pPr>
-    </w:p>
-    <w:p>
-      <w:pPr>
-        <w:pStyle w:val="ListParagraph"/>
-        <w:numPr>
-          <w:ilvl w:val="0"/>
-          <w:numId w:val="20"/>
-        </w:numPr>
-        <w:spacing w:line="240" w:lineRule="auto"/>
-      </w:pPr>
-      <w:proofErr w:type="spellStart"/>
-      <w:r>
-        <w:t>Setup</w:t>
-      </w:r>
-      <w:r>
-        <w:t>Standard_</w:t>
-      </w:r>
-      <w:r>
-        <w:t>KB</w:t>
-      </w:r>
-      <w:proofErr w:type="spellEnd"/>
-    </w:p>
-    <w:p>
-      <w:pPr>
-        <w:pStyle w:val="ListParagraph"/>
-        <w:numPr>
-          <w:ilvl w:val="1"/>
-          <w:numId w:val="20"/>
-        </w:numPr>
-        <w:spacing w:line="240" w:lineRule="auto"/>
-      </w:pPr>
-      <w:r>
-        <w:t>needed to setup the keyboard</w:t>
-      </w:r>
-      <w:r>
-        <w:t>'s font and orientation, but only requires user to ente</w:t>
-      </w:r>
-      <w:r>
-        <w:t xml:space="preserve">r the font type. </w:t>
-      </w:r>
-      <w:proofErr w:type="spellStart"/>
-      <w:r>
-        <w:t>Bigfont</w:t>
-      </w:r>
-      <w:proofErr w:type="spellEnd"/>
-      <w:r>
-        <w:t xml:space="preserve"> not</w:t>
-      </w:r>
-      <w:r>
-        <w:t xml:space="preserve"> supported.</w:t>
-      </w:r>
-    </w:p>
-    <w:p>
-      <w:pPr>
-        <w:pStyle w:val="ListParagraph"/>
-        <w:spacing w:line="240" w:lineRule="auto"/>
-      </w:pPr>
-    </w:p>
-    <w:p>
-      <w:pPr>
-        <w:pStyle w:val="ListParagraph"/>
-        <w:numPr>
-          <w:ilvl w:val="0"/>
-          <w:numId w:val="20"/>
-        </w:numPr>
-        <w:spacing w:line="240" w:lineRule="auto"/>
-      </w:pPr>
-      <w:proofErr w:type="spellStart"/>
-      <w:r>
-        <w:t>SetupMobile_KB</w:t>
-      </w:r>
-      <w:proofErr w:type="spellEnd"/>
-    </w:p>
-    <w:p>
-      <w:pPr>
-        <w:pStyle w:val="ListParagraph"/>
-        <w:numPr>
-          <w:ilvl w:val="1"/>
-          <w:numId w:val="20"/>
-        </w:numPr>
-        <w:spacing w:line="240" w:lineRule="auto"/>
-      </w:pPr>
-      <w:r>
-        <w:t xml:space="preserve">needed to setup the keyboard's font and orientation, </w:t>
-      </w:r>
-      <w:proofErr w:type="spellStart"/>
-      <w:r>
-        <w:t>Bigfont</w:t>
-      </w:r>
-      <w:proofErr w:type="spellEnd"/>
-      <w:r>
-        <w:t xml:space="preserve"> is the default font type. </w:t>
-      </w:r>
-    </w:p>
-    <w:p>
-      <w:pPr>
-        <w:pStyle w:val="ListParagraph"/>
-        <w:spacing w:line="240" w:lineRule="auto"/>
-      </w:pPr>
-    </w:p>
-    <w:p>
-      <w:pPr>
-        <w:pStyle w:val="ListParagraph"/>
-        <w:numPr>
-          <w:ilvl w:val="0"/>
-          <w:numId w:val="20"/>
-        </w:numPr>
-        <w:spacing w:line="240" w:lineRule="auto"/>
-      </w:pPr>
-      <w:proofErr w:type="spellStart"/>
-      <w:r>
-        <w:t>Standard_</w:t>
-      </w:r>
-      <w:r>
-        <w:t>KeyBoard</w:t>
-      </w:r>
-      <w:proofErr w:type="spellEnd"/>
-    </w:p>
-    <w:p>
-      <w:pPr>
-        <w:pStyle w:val="ListParagraph"/>
-        <w:numPr>
-          <w:ilvl w:val="1"/>
-          <w:numId w:val="20"/>
-        </w:numPr>
-        <w:spacing w:line="240" w:lineRule="auto"/>
-      </w:pPr>
-      <w:r>
-        <w:t>Creates a keyboard on screen that mimics a standard computer keyboard but without the F buttons(F1 - F12) and window/option button.</w:t>
-      </w:r>
-    </w:p>
-    <w:p>
-      <w:pPr>
-        <w:pStyle w:val="ListParagraph"/>
-        <w:spacing w:line="240" w:lineRule="auto"/>
-      </w:pPr>
-    </w:p>
-    <w:p>
-      <w:pPr>
-        <w:pStyle w:val="ListParagraph"/>
-        <w:spacing w:line="240" w:lineRule="auto"/>
-      </w:pPr>
-    </w:p>
-    <w:p>
-      <w:pPr>
-        <w:pStyle w:val="ListParagraph"/>
-        <w:numPr>
-          <w:ilvl w:val="0"/>
-          <w:numId w:val="20"/>
-        </w:numPr>
-        <w:spacing w:line="240" w:lineRule="auto"/>
-      </w:pPr>
-      <w:proofErr w:type="spellStart"/>
-      <w:r>
-        <w:lastRenderedPageBreak/>
-        <w:t>Moblie_KeyBoard</w:t>
-      </w:r>
-      <w:proofErr w:type="spellEnd"/>
-    </w:p>
-    <w:p>
-      <w:pPr>
-        <w:pStyle w:val="ListParagraph"/>
-        <w:numPr>
-          <w:ilvl w:val="1"/>
-          <w:numId w:val="20"/>
-        </w:numPr>
-        <w:spacing w:line="240" w:lineRule="auto"/>
-      </w:pPr>
-      <w:r>
-        <w:t xml:space="preserve">Creates a keyboard on screen that mimics the </w:t>
-      </w:r>
-      <w:r>
-        <w:t>IPhone</w:t>
-      </w:r>
-      <w:r>
-        <w:t>/Android keyboards.</w:t>
-      </w:r>
-    </w:p>
-    <w:p>
-      <w:pPr>
-        <w:pStyle w:val="ListParagraph"/>
-        <w:spacing w:line="240" w:lineRule="auto"/>
-      </w:pPr>
-    </w:p>
-    <w:p>
-      <w:pPr>
-        <w:pStyle w:val="ListParagraph"/>
-        <w:numPr>
-          <w:ilvl w:val="0"/>
-          <w:numId w:val="20"/>
-        </w:numPr>
-        <w:spacing w:line="240" w:lineRule="auto"/>
-      </w:pPr>
-      <w:proofErr w:type="spellStart"/>
-      <w:r>
-        <w:t>ReceiveMsg</w:t>
-      </w:r>
-      <w:proofErr w:type="spellEnd"/>
-      <w:r>
-        <w:tab/>
-        <w:t xml:space="preserve"> </w:t>
-      </w:r>
-    </w:p>
-    <w:p>
-      <w:pPr>
-        <w:pStyle w:val="ListParagraph"/>
-        <w:numPr>
-          <w:ilvl w:val="1"/>
-          <w:numId w:val="20"/>
-        </w:numPr>
-        <w:spacing w:line="240" w:lineRule="auto"/>
-      </w:pPr>
-      <w:r>
-        <w:t>Need to receive incoming message.</w:t>
-      </w:r>
-    </w:p>
-    <w:p>
-      <w:pPr>
-        <w:pStyle w:val="ListParagraph"/>
-        <w:spacing w:line="240" w:lineRule="auto"/>
-        <w:ind w:left="360"/>
-      </w:pPr>
-    </w:p>
-    <w:p>
-      <w:pPr>
-        <w:pStyle w:val="ListParagraph"/>
-        <w:spacing w:line="240" w:lineRule="auto"/>
-        <w:ind w:left="0"/>
-        <w:rPr>
-          <w:b/>
-          <w:sz w:val="28"/>
-          <w:szCs w:val="28"/>
-        </w:rPr>
-      </w:pPr>
-      <w:r>
-        <w:rPr>
-          <w:b/>
-          <w:sz w:val="28"/>
-          <w:szCs w:val="28"/>
-        </w:rPr>
-        <w:t>Special functions</w:t>
-      </w:r>
-      <w:r>
-        <w:rPr>
-          <w:b/>
-          <w:sz w:val="28"/>
-          <w:szCs w:val="28"/>
-        </w:rPr>
-        <w:t>:</w:t>
-      </w:r>
-    </w:p>
-    <w:p>
-      <w:pPr>
-        <w:pStyle w:val="ListParagraph"/>
-        <w:numPr>
-          <w:ilvl w:val="0"/>
-          <w:numId w:val="20"/>
-        </w:numPr>
-        <w:spacing w:line="240" w:lineRule="auto"/>
-      </w:pPr>
-      <w:proofErr w:type="spellStart"/>
-      <w:r>
-        <w:t>drawMoon</w:t>
-      </w:r>
-      <w:proofErr w:type="spellEnd"/>
-      <w:r>
-        <w:tab/>
-      </w:r>
-    </w:p>
-    <w:p>
-      <w:pPr>
-        <w:pStyle w:val="ListParagraph"/>
-        <w:numPr>
-          <w:ilvl w:val="1"/>
-          <w:numId w:val="20"/>
-        </w:numPr>
-        <w:spacing w:line="240" w:lineRule="auto"/>
-      </w:pPr>
-      <w:r>
-        <w:t>Needs a X/Y coordinate, a radius and a phase WANING_GIBBOUS 7, THIRD_QUARTER 6, WANING_CRESCENT 5, NEW 4, WAXING_CRESCENT 3, FIRST_QUARTER 2, WAXING_GIBBOUS 1, FULL 0. Can be entered by name or value.</w:t>
-      </w:r>
-    </w:p>
-    <w:p>
-      <w:pPr>
-        <w:pStyle w:val="ListParagraph"/>
-        <w:spacing w:line="240" w:lineRule="auto"/>
-      </w:pPr>
-    </w:p>
-    <w:p>
-      <w:pPr>
-        <w:pStyle w:val="ListParagraph"/>
-        <w:numPr>
-          <w:ilvl w:val="0"/>
-          <w:numId w:val="20"/>
-        </w:numPr>
-        <w:spacing w:line="240" w:lineRule="auto"/>
-      </w:pPr>
-      <w:proofErr w:type="spellStart"/>
-      <w:r>
-        <w:t>rounded_Square</w:t>
-      </w:r>
-      <w:proofErr w:type="spellEnd"/>
-    </w:p>
-    <w:p>
-      <w:pPr>
-        <w:pStyle w:val="ListParagraph"/>
-        <w:numPr>
-          <w:ilvl w:val="1"/>
-          <w:numId w:val="20"/>
-        </w:numPr>
-        <w:spacing w:line="240" w:lineRule="auto"/>
-      </w:pPr>
-      <w:r>
-        <w:t>Takes a X/Y coordinate, a height and width value, a radius, RGB color and Filled/Not filled. The radius determines how round the corners will be.</w:t>
-      </w:r>
-    </w:p>
-    <w:p>
-      <w:pPr>
-        <w:pStyle w:val="ListParagraph"/>
-        <w:spacing w:line="240" w:lineRule="auto"/>
-      </w:pPr>
-    </w:p>
-    <w:p>
-      <w:pPr>
-        <w:pStyle w:val="ListParagraph"/>
-        <w:numPr>
-          <w:ilvl w:val="0"/>
-          <w:numId w:val="20"/>
-        </w:numPr>
-        <w:spacing w:line="240" w:lineRule="auto"/>
-      </w:pPr>
-      <w:proofErr w:type="spellStart"/>
-      <w:r>
-        <w:t>smiley_Face</w:t>
-      </w:r>
-      <w:proofErr w:type="spellEnd"/>
-    </w:p>
-    <w:p>
-      <w:pPr>
-        <w:pStyle w:val="ListParagraph"/>
-        <w:numPr>
-          <w:ilvl w:val="1"/>
-          <w:numId w:val="20"/>
-        </w:numPr>
-        <w:spacing w:line="240" w:lineRule="auto"/>
-      </w:pPr>
-      <w:r>
-        <w:t>Create the standard yellow smiley face. Takes a X/Y coordinate, a radius, and a value for the eyes and mouth. (Eyes max is 9, mouth max is 7) Presets are can be found in the .h file</w:t>
-      </w:r>
-    </w:p>
-    <w:p>
-      <w:pPr>
-        <w:pStyle w:val="ListParagraph"/>
-        <w:spacing w:line="240" w:lineRule="auto"/>
-      </w:pPr>
-    </w:p>
-    <w:p>
-      <w:pPr>
-        <w:pStyle w:val="ListParagraph"/>
-        <w:numPr>
-          <w:ilvl w:val="0"/>
-          <w:numId w:val="20"/>
-        </w:numPr>
-        <w:spacing w:line="240" w:lineRule="auto"/>
-      </w:pPr>
-      <w:proofErr w:type="spellStart"/>
-      <w:r>
-        <w:t>HourGlass</w:t>
-      </w:r>
-      <w:proofErr w:type="spellEnd"/>
-      <w:r>
-        <w:tab/>
-        <w:t xml:space="preserve"> </w:t>
-      </w:r>
-    </w:p>
-    <w:p>
-      <w:pPr>
-        <w:pStyle w:val="ListParagraph"/>
-        <w:numPr>
-          <w:ilvl w:val="0"/>
-          <w:numId w:val="20"/>
-        </w:numPr>
-        <w:spacing w:line="240" w:lineRule="auto"/>
-      </w:pPr>
-      <w:proofErr w:type="spellStart"/>
-      <w:r>
-        <w:t>SpeechBubble</w:t>
-      </w:r>
-      <w:proofErr w:type="spellEnd"/>
-      <w:r>
-        <w:tab/>
-        <w:t xml:space="preserve"> </w:t>
-      </w:r>
-    </w:p>
-    <w:p>
-      <w:pPr>
-        <w:pStyle w:val="ListParagraph"/>
-        <w:numPr>
-          <w:ilvl w:val="0"/>
-          <w:numId w:val="20"/>
-        </w:numPr>
-        <w:spacing w:line="240" w:lineRule="auto"/>
-      </w:pPr>
-      <w:proofErr w:type="spellStart"/>
-      <w:r>
-        <w:t>drawGauge</w:t>
-      </w:r>
-      <w:proofErr w:type="spellEnd"/>
-      <w:r>
-        <w:tab/>
-        <w:t xml:space="preserve"> </w:t>
-      </w:r>
-    </w:p>
-    <w:p>
-      <w:pPr>
-        <w:pStyle w:val="ListParagraph"/>
-        <w:numPr>
-          <w:ilvl w:val="0"/>
-          <w:numId w:val="20"/>
-        </w:numPr>
-        <w:spacing w:line="240" w:lineRule="auto"/>
-      </w:pPr>
-      <w:proofErr w:type="spellStart"/>
-      <w:r>
-        <w:t>ResetGauge</w:t>
-      </w:r>
-      <w:proofErr w:type="spellEnd"/>
-      <w:r>
-        <w:tab/>
-        <w:t xml:space="preserve"> </w:t>
-      </w:r>
     </w:p>
     <w:p>
       <w:pPr>
@@ -3209,6 +3850,119 @@
     </w:lvl>
   </w:abstractNum>
   <w:abstractNum w:abstractNumId="2">
+    <w:nsid w:val="0BF016F2"/>
+    <w:multiLevelType w:val="hybridMultilevel"/>
+    <w:tmpl w:val="F9A4B1C8"/>
+    <w:lvl w:ilvl="0" w:tplc="04090001">
+      <w:start w:val="1"/>
+      <w:numFmt w:val="bullet"/>
+      <w:lvlText w:val=""/>
+      <w:lvlJc w:val="left"/>
+      <w:pPr>
+        <w:ind w:left="1080" w:hanging="360"/>
+      </w:pPr>
+      <w:rPr>
+        <w:rFonts w:ascii="Symbol" w:hAnsi="Symbol" w:hint="default"/>
+      </w:rPr>
+    </w:lvl>
+    <w:lvl w:ilvl="1" w:tplc="04090003" w:tentative="1">
+      <w:start w:val="1"/>
+      <w:numFmt w:val="bullet"/>
+      <w:lvlText w:val="o"/>
+      <w:lvlJc w:val="left"/>
+      <w:pPr>
+        <w:ind w:left="1800" w:hanging="360"/>
+      </w:pPr>
+      <w:rPr>
+        <w:rFonts w:ascii="Courier New" w:hAnsi="Courier New" w:cs="Courier New" w:hint="default"/>
+      </w:rPr>
+    </w:lvl>
+    <w:lvl w:ilvl="2" w:tplc="04090005" w:tentative="1">
+      <w:start w:val="1"/>
+      <w:numFmt w:val="bullet"/>
+      <w:lvlText w:val=""/>
+      <w:lvlJc w:val="left"/>
+      <w:pPr>
+        <w:ind w:left="2520" w:hanging="360"/>
+      </w:pPr>
+      <w:rPr>
+        <w:rFonts w:ascii="Wingdings" w:hAnsi="Wingdings" w:hint="default"/>
+      </w:rPr>
+    </w:lvl>
+    <w:lvl w:ilvl="3" w:tplc="04090001" w:tentative="1">
+      <w:start w:val="1"/>
+      <w:numFmt w:val="bullet"/>
+      <w:lvlText w:val=""/>
+      <w:lvlJc w:val="left"/>
+      <w:pPr>
+        <w:ind w:left="3240" w:hanging="360"/>
+      </w:pPr>
+      <w:rPr>
+        <w:rFonts w:ascii="Symbol" w:hAnsi="Symbol" w:hint="default"/>
+      </w:rPr>
+    </w:lvl>
+    <w:lvl w:ilvl="4" w:tplc="04090003" w:tentative="1">
+      <w:start w:val="1"/>
+      <w:numFmt w:val="bullet"/>
+      <w:lvlText w:val="o"/>
+      <w:lvlJc w:val="left"/>
+      <w:pPr>
+        <w:ind w:left="3960" w:hanging="360"/>
+      </w:pPr>
+      <w:rPr>
+        <w:rFonts w:ascii="Courier New" w:hAnsi="Courier New" w:cs="Courier New" w:hint="default"/>
+      </w:rPr>
+    </w:lvl>
+    <w:lvl w:ilvl="5" w:tplc="04090005" w:tentative="1">
+      <w:start w:val="1"/>
+      <w:numFmt w:val="bullet"/>
+      <w:lvlText w:val=""/>
+      <w:lvlJc w:val="left"/>
+      <w:pPr>
+        <w:ind w:left="4680" w:hanging="360"/>
+      </w:pPr>
+      <w:rPr>
+        <w:rFonts w:ascii="Wingdings" w:hAnsi="Wingdings" w:hint="default"/>
+      </w:rPr>
+    </w:lvl>
+    <w:lvl w:ilvl="6" w:tplc="04090001" w:tentative="1">
+      <w:start w:val="1"/>
+      <w:numFmt w:val="bullet"/>
+      <w:lvlText w:val=""/>
+      <w:lvlJc w:val="left"/>
+      <w:pPr>
+        <w:ind w:left="5400" w:hanging="360"/>
+      </w:pPr>
+      <w:rPr>
+        <w:rFonts w:ascii="Symbol" w:hAnsi="Symbol" w:hint="default"/>
+      </w:rPr>
+    </w:lvl>
+    <w:lvl w:ilvl="7" w:tplc="04090003" w:tentative="1">
+      <w:start w:val="1"/>
+      <w:numFmt w:val="bullet"/>
+      <w:lvlText w:val="o"/>
+      <w:lvlJc w:val="left"/>
+      <w:pPr>
+        <w:ind w:left="6120" w:hanging="360"/>
+      </w:pPr>
+      <w:rPr>
+        <w:rFonts w:ascii="Courier New" w:hAnsi="Courier New" w:cs="Courier New" w:hint="default"/>
+      </w:rPr>
+    </w:lvl>
+    <w:lvl w:ilvl="8" w:tplc="04090005" w:tentative="1">
+      <w:start w:val="1"/>
+      <w:numFmt w:val="bullet"/>
+      <w:lvlText w:val=""/>
+      <w:lvlJc w:val="left"/>
+      <w:pPr>
+        <w:ind w:left="6840" w:hanging="360"/>
+      </w:pPr>
+      <w:rPr>
+        <w:rFonts w:ascii="Wingdings" w:hAnsi="Wingdings" w:hint="default"/>
+      </w:rPr>
+    </w:lvl>
+  </w:abstractNum>
+  <w:abstractNum w:abstractNumId="3">
     <w:nsid w:val="0C6F1DD1"/>
     <w:multiLevelType w:val="multilevel"/>
     <w:tmpl w:val="04090021"/>
@@ -3321,7 +4075,7 @@
       </w:rPr>
     </w:lvl>
   </w:abstractNum>
-  <w:abstractNum w:abstractNumId="3">
+  <w:abstractNum w:abstractNumId="4">
     <w:nsid w:val="19977E3F"/>
     <w:multiLevelType w:val="multilevel"/>
     <w:tmpl w:val="04090021"/>
@@ -3434,7 +4188,7 @@
       </w:rPr>
     </w:lvl>
   </w:abstractNum>
-  <w:abstractNum w:abstractNumId="4">
+  <w:abstractNum w:abstractNumId="5">
     <w:nsid w:val="1B985AB4"/>
     <w:multiLevelType w:val="multilevel"/>
     <w:tmpl w:val="04090021"/>
@@ -3547,7 +4301,7 @@
       </w:rPr>
     </w:lvl>
   </w:abstractNum>
-  <w:abstractNum w:abstractNumId="5">
+  <w:abstractNum w:abstractNumId="6">
     <w:nsid w:val="1BF250C6"/>
     <w:multiLevelType w:val="multilevel"/>
     <w:tmpl w:val="04090021"/>
@@ -3660,7 +4414,7 @@
       </w:rPr>
     </w:lvl>
   </w:abstractNum>
-  <w:abstractNum w:abstractNumId="6">
+  <w:abstractNum w:abstractNumId="7">
     <w:nsid w:val="1EFA1859"/>
     <w:multiLevelType w:val="multilevel"/>
     <w:tmpl w:val="04090021"/>
@@ -3773,7 +4527,7 @@
       </w:rPr>
     </w:lvl>
   </w:abstractNum>
-  <w:abstractNum w:abstractNumId="7">
+  <w:abstractNum w:abstractNumId="8">
     <w:nsid w:val="3A7B43AB"/>
     <w:multiLevelType w:val="multilevel"/>
     <w:tmpl w:val="04090021"/>
@@ -3886,7 +4640,7 @@
       </w:rPr>
     </w:lvl>
   </w:abstractNum>
-  <w:abstractNum w:abstractNumId="8">
+  <w:abstractNum w:abstractNumId="9">
     <w:nsid w:val="416F7A16"/>
     <w:multiLevelType w:val="multilevel"/>
     <w:tmpl w:val="04090021"/>
@@ -3999,7 +4753,7 @@
       </w:rPr>
     </w:lvl>
   </w:abstractNum>
-  <w:abstractNum w:abstractNumId="9">
+  <w:abstractNum w:abstractNumId="10">
     <w:nsid w:val="53471E4B"/>
     <w:multiLevelType w:val="multilevel"/>
     <w:tmpl w:val="04090021"/>
@@ -4112,7 +4866,7 @@
       </w:rPr>
     </w:lvl>
   </w:abstractNum>
-  <w:abstractNum w:abstractNumId="10">
+  <w:abstractNum w:abstractNumId="11">
     <w:nsid w:val="56C62FAD"/>
     <w:multiLevelType w:val="multilevel"/>
     <w:tmpl w:val="04090021"/>
@@ -4225,7 +4979,7 @@
       </w:rPr>
     </w:lvl>
   </w:abstractNum>
-  <w:abstractNum w:abstractNumId="11">
+  <w:abstractNum w:abstractNumId="12">
     <w:nsid w:val="644152D9"/>
     <w:multiLevelType w:val="multilevel"/>
     <w:tmpl w:val="04090021"/>
@@ -4338,7 +5092,7 @@
       </w:rPr>
     </w:lvl>
   </w:abstractNum>
-  <w:abstractNum w:abstractNumId="12">
+  <w:abstractNum w:abstractNumId="13">
     <w:nsid w:val="6581421D"/>
     <w:multiLevelType w:val="multilevel"/>
     <w:tmpl w:val="04090021"/>
@@ -4451,7 +5205,7 @@
       </w:rPr>
     </w:lvl>
   </w:abstractNum>
-  <w:abstractNum w:abstractNumId="13">
+  <w:abstractNum w:abstractNumId="14">
     <w:nsid w:val="69D96851"/>
     <w:multiLevelType w:val="multilevel"/>
     <w:tmpl w:val="04090021"/>
@@ -4564,7 +5318,7 @@
       </w:rPr>
     </w:lvl>
   </w:abstractNum>
-  <w:abstractNum w:abstractNumId="14">
+  <w:abstractNum w:abstractNumId="15">
     <w:nsid w:val="6B2D5B9A"/>
     <w:multiLevelType w:val="hybridMultilevel"/>
     <w:tmpl w:val="CC7414CC"/>
@@ -4677,7 +5431,7 @@
       </w:rPr>
     </w:lvl>
   </w:abstractNum>
-  <w:abstractNum w:abstractNumId="15">
+  <w:abstractNum w:abstractNumId="16">
     <w:nsid w:val="74D72792"/>
     <w:multiLevelType w:val="multilevel"/>
     <w:tmpl w:val="04090021"/>
@@ -4790,7 +5544,7 @@
       </w:rPr>
     </w:lvl>
   </w:abstractNum>
-  <w:abstractNum w:abstractNumId="16">
+  <w:abstractNum w:abstractNumId="17">
     <w:nsid w:val="79E92E5B"/>
     <w:multiLevelType w:val="multilevel"/>
     <w:tmpl w:val="04090021"/>
@@ -4903,7 +5657,7 @@
       </w:rPr>
     </w:lvl>
   </w:abstractNum>
-  <w:abstractNum w:abstractNumId="17">
+  <w:abstractNum w:abstractNumId="18">
     <w:nsid w:val="7A97448B"/>
     <w:multiLevelType w:val="multilevel"/>
     <w:tmpl w:val="04090021"/>
@@ -5016,7 +5770,7 @@
       </w:rPr>
     </w:lvl>
   </w:abstractNum>
-  <w:abstractNum w:abstractNumId="18">
+  <w:abstractNum w:abstractNumId="19">
     <w:nsid w:val="7AC10953"/>
     <w:multiLevelType w:val="multilevel"/>
     <w:tmpl w:val="04090021"/>
@@ -5129,7 +5883,7 @@
       </w:rPr>
     </w:lvl>
   </w:abstractNum>
-  <w:abstractNum w:abstractNumId="19">
+  <w:abstractNum w:abstractNumId="20">
     <w:nsid w:val="7BD73EBE"/>
     <w:multiLevelType w:val="multilevel"/>
     <w:tmpl w:val="04090021"/>
@@ -5242,7 +5996,7 @@
       </w:rPr>
     </w:lvl>
   </w:abstractNum>
-  <w:abstractNum w:abstractNumId="20">
+  <w:abstractNum w:abstractNumId="21">
     <w:nsid w:val="7F5C4007"/>
     <w:multiLevelType w:val="multilevel"/>
     <w:tmpl w:val="04090021"/>
@@ -5359,64 +6113,67 @@
     <w:abstractNumId w:val="0"/>
   </w:num>
   <w:num w:numId="2">
-    <w:abstractNumId w:val="6"/>
+    <w:abstractNumId w:val="7"/>
   </w:num>
   <w:num w:numId="3">
-    <w:abstractNumId w:val="13"/>
+    <w:abstractNumId w:val="14"/>
   </w:num>
   <w:num w:numId="4">
-    <w:abstractNumId w:val="15"/>
+    <w:abstractNumId w:val="16"/>
   </w:num>
   <w:num w:numId="5">
+    <w:abstractNumId w:val="21"/>
+  </w:num>
+  <w:num w:numId="6">
+    <w:abstractNumId w:val="19"/>
+  </w:num>
+  <w:num w:numId="7">
     <w:abstractNumId w:val="20"/>
   </w:num>
-  <w:num w:numId="6">
-    <w:abstractNumId w:val="18"/>
-  </w:num>
-  <w:num w:numId="7">
-    <w:abstractNumId w:val="19"/>
-  </w:num>
   <w:num w:numId="8">
-    <w:abstractNumId w:val="10"/>
+    <w:abstractNumId w:val="11"/>
   </w:num>
   <w:num w:numId="9">
-    <w:abstractNumId w:val="11"/>
+    <w:abstractNumId w:val="12"/>
   </w:num>
   <w:num w:numId="10">
-    <w:abstractNumId w:val="4"/>
+    <w:abstractNumId w:val="5"/>
   </w:num>
   <w:num w:numId="11">
+    <w:abstractNumId w:val="9"/>
+  </w:num>
+  <w:num w:numId="12">
     <w:abstractNumId w:val="8"/>
   </w:num>
-  <w:num w:numId="12">
-    <w:abstractNumId w:val="7"/>
-  </w:num>
   <w:num w:numId="13">
-    <w:abstractNumId w:val="17"/>
+    <w:abstractNumId w:val="18"/>
   </w:num>
   <w:num w:numId="14">
     <w:abstractNumId w:val="1"/>
   </w:num>
   <w:num w:numId="15">
-    <w:abstractNumId w:val="9"/>
+    <w:abstractNumId w:val="10"/>
   </w:num>
   <w:num w:numId="16">
-    <w:abstractNumId w:val="12"/>
+    <w:abstractNumId w:val="13"/>
   </w:num>
   <w:num w:numId="17">
-    <w:abstractNumId w:val="2"/>
+    <w:abstractNumId w:val="3"/>
   </w:num>
   <w:num w:numId="18">
-    <w:abstractNumId w:val="16"/>
+    <w:abstractNumId w:val="17"/>
   </w:num>
   <w:num w:numId="19">
-    <w:abstractNumId w:val="5"/>
+    <w:abstractNumId w:val="6"/>
   </w:num>
   <w:num w:numId="20">
-    <w:abstractNumId w:val="3"/>
+    <w:abstractNumId w:val="4"/>
   </w:num>
   <w:num w:numId="21">
-    <w:abstractNumId w:val="14"/>
+    <w:abstractNumId w:val="15"/>
+  </w:num>
+  <w:num w:numId="22">
+    <w:abstractNumId w:val="2"/>
   </w:num>
 </w:numbering>
 </file>
@@ -5426,15 +6183,15 @@
   <w:docDefaults>
     <w:rPrDefault>
       <w:rPr>
-        <w:rFonts w:asciiTheme="minorHAnsi" w:eastAsiaTheme="minorHAnsi" w:hAnsiTheme="minorHAnsi" w:cstheme="minorBidi"/>
+        <w:rFonts w:asciiTheme="majorHAnsi" w:eastAsiaTheme="majorEastAsia" w:hAnsiTheme="majorHAnsi" w:cstheme="majorBidi"/>
         <w:sz w:val="22"/>
         <w:szCs w:val="22"/>
-        <w:lang w:val="en-US" w:eastAsia="en-US" w:bidi="ar-SA"/>
+        <w:lang w:val="en-US" w:eastAsia="en-US" w:bidi="en-US"/>
       </w:rPr>
     </w:rPrDefault>
     <w:pPrDefault>
       <w:pPr>
-        <w:spacing w:after="200" w:line="276" w:lineRule="auto"/>
+        <w:spacing w:after="200" w:line="252" w:lineRule="auto"/>
       </w:pPr>
     </w:pPrDefault>
   </w:docDefaults>
@@ -5580,7 +6337,218 @@
   <w:style w:type="paragraph" w:default="1" w:styleId="Normal">
     <w:name w:val="Normal"/>
     <w:qFormat/>
-    <w:rsid w:val="00DA5DC6"/>
+    <w:rsid w:val="00F8705D"/>
+  </w:style>
+  <w:style w:type="paragraph" w:styleId="Heading1">
+    <w:name w:val="heading 1"/>
+    <w:basedOn w:val="Normal"/>
+    <w:next w:val="Normal"/>
+    <w:link w:val="Heading1Char"/>
+    <w:uiPriority w:val="9"/>
+    <w:qFormat/>
+    <w:rsid w:val="00F8705D"/>
+    <w:pPr>
+      <w:pBdr>
+        <w:bottom w:val="thinThickSmallGap" w:sz="12" w:space="1" w:color="943634" w:themeColor="accent2" w:themeShade="BF"/>
+      </w:pBdr>
+      <w:spacing w:before="400"/>
+      <w:jc w:val="center"/>
+      <w:outlineLvl w:val="0"/>
+    </w:pPr>
+    <w:rPr>
+      <w:caps/>
+      <w:color w:val="632423" w:themeColor="accent2" w:themeShade="80"/>
+      <w:spacing w:val="20"/>
+      <w:sz w:val="28"/>
+      <w:szCs w:val="28"/>
+    </w:rPr>
+  </w:style>
+  <w:style w:type="paragraph" w:styleId="Heading2">
+    <w:name w:val="heading 2"/>
+    <w:basedOn w:val="Normal"/>
+    <w:next w:val="Normal"/>
+    <w:link w:val="Heading2Char"/>
+    <w:uiPriority w:val="9"/>
+    <w:semiHidden/>
+    <w:unhideWhenUsed/>
+    <w:qFormat/>
+    <w:rsid w:val="00F8705D"/>
+    <w:pPr>
+      <w:pBdr>
+        <w:bottom w:val="single" w:sz="4" w:space="1" w:color="622423" w:themeColor="accent2" w:themeShade="7F"/>
+      </w:pBdr>
+      <w:spacing w:before="400"/>
+      <w:jc w:val="center"/>
+      <w:outlineLvl w:val="1"/>
+    </w:pPr>
+    <w:rPr>
+      <w:caps/>
+      <w:color w:val="632423" w:themeColor="accent2" w:themeShade="80"/>
+      <w:spacing w:val="15"/>
+      <w:sz w:val="24"/>
+      <w:szCs w:val="24"/>
+    </w:rPr>
+  </w:style>
+  <w:style w:type="paragraph" w:styleId="Heading3">
+    <w:name w:val="heading 3"/>
+    <w:basedOn w:val="Normal"/>
+    <w:next w:val="Normal"/>
+    <w:link w:val="Heading3Char"/>
+    <w:uiPriority w:val="9"/>
+    <w:semiHidden/>
+    <w:unhideWhenUsed/>
+    <w:qFormat/>
+    <w:rsid w:val="00F8705D"/>
+    <w:pPr>
+      <w:pBdr>
+        <w:top w:val="dotted" w:sz="4" w:space="1" w:color="622423" w:themeColor="accent2" w:themeShade="7F"/>
+        <w:bottom w:val="dotted" w:sz="4" w:space="1" w:color="622423" w:themeColor="accent2" w:themeShade="7F"/>
+      </w:pBdr>
+      <w:spacing w:before="300"/>
+      <w:jc w:val="center"/>
+      <w:outlineLvl w:val="2"/>
+    </w:pPr>
+    <w:rPr>
+      <w:caps/>
+      <w:color w:val="622423" w:themeColor="accent2" w:themeShade="7F"/>
+      <w:sz w:val="24"/>
+      <w:szCs w:val="24"/>
+    </w:rPr>
+  </w:style>
+  <w:style w:type="paragraph" w:styleId="Heading4">
+    <w:name w:val="heading 4"/>
+    <w:basedOn w:val="Normal"/>
+    <w:next w:val="Normal"/>
+    <w:link w:val="Heading4Char"/>
+    <w:uiPriority w:val="9"/>
+    <w:semiHidden/>
+    <w:unhideWhenUsed/>
+    <w:qFormat/>
+    <w:rsid w:val="00F8705D"/>
+    <w:pPr>
+      <w:pBdr>
+        <w:bottom w:val="dotted" w:sz="4" w:space="1" w:color="943634" w:themeColor="accent2" w:themeShade="BF"/>
+      </w:pBdr>
+      <w:spacing w:after="120"/>
+      <w:jc w:val="center"/>
+      <w:outlineLvl w:val="3"/>
+    </w:pPr>
+    <w:rPr>
+      <w:caps/>
+      <w:color w:val="622423" w:themeColor="accent2" w:themeShade="7F"/>
+      <w:spacing w:val="10"/>
+    </w:rPr>
+  </w:style>
+  <w:style w:type="paragraph" w:styleId="Heading5">
+    <w:name w:val="heading 5"/>
+    <w:basedOn w:val="Normal"/>
+    <w:next w:val="Normal"/>
+    <w:link w:val="Heading5Char"/>
+    <w:uiPriority w:val="9"/>
+    <w:semiHidden/>
+    <w:unhideWhenUsed/>
+    <w:qFormat/>
+    <w:rsid w:val="00F8705D"/>
+    <w:pPr>
+      <w:spacing w:before="320" w:after="120"/>
+      <w:jc w:val="center"/>
+      <w:outlineLvl w:val="4"/>
+    </w:pPr>
+    <w:rPr>
+      <w:caps/>
+      <w:color w:val="622423" w:themeColor="accent2" w:themeShade="7F"/>
+      <w:spacing w:val="10"/>
+    </w:rPr>
+  </w:style>
+  <w:style w:type="paragraph" w:styleId="Heading6">
+    <w:name w:val="heading 6"/>
+    <w:basedOn w:val="Normal"/>
+    <w:next w:val="Normal"/>
+    <w:link w:val="Heading6Char"/>
+    <w:uiPriority w:val="9"/>
+    <w:semiHidden/>
+    <w:unhideWhenUsed/>
+    <w:qFormat/>
+    <w:rsid w:val="00F8705D"/>
+    <w:pPr>
+      <w:spacing w:after="120"/>
+      <w:jc w:val="center"/>
+      <w:outlineLvl w:val="5"/>
+    </w:pPr>
+    <w:rPr>
+      <w:caps/>
+      <w:color w:val="943634" w:themeColor="accent2" w:themeShade="BF"/>
+      <w:spacing w:val="10"/>
+    </w:rPr>
+  </w:style>
+  <w:style w:type="paragraph" w:styleId="Heading7">
+    <w:name w:val="heading 7"/>
+    <w:basedOn w:val="Normal"/>
+    <w:next w:val="Normal"/>
+    <w:link w:val="Heading7Char"/>
+    <w:uiPriority w:val="9"/>
+    <w:semiHidden/>
+    <w:unhideWhenUsed/>
+    <w:qFormat/>
+    <w:rsid w:val="00F8705D"/>
+    <w:pPr>
+      <w:spacing w:after="120"/>
+      <w:jc w:val="center"/>
+      <w:outlineLvl w:val="6"/>
+    </w:pPr>
+    <w:rPr>
+      <w:i/>
+      <w:iCs/>
+      <w:caps/>
+      <w:color w:val="943634" w:themeColor="accent2" w:themeShade="BF"/>
+      <w:spacing w:val="10"/>
+    </w:rPr>
+  </w:style>
+  <w:style w:type="paragraph" w:styleId="Heading8">
+    <w:name w:val="heading 8"/>
+    <w:basedOn w:val="Normal"/>
+    <w:next w:val="Normal"/>
+    <w:link w:val="Heading8Char"/>
+    <w:uiPriority w:val="9"/>
+    <w:semiHidden/>
+    <w:unhideWhenUsed/>
+    <w:qFormat/>
+    <w:rsid w:val="00F8705D"/>
+    <w:pPr>
+      <w:spacing w:after="120"/>
+      <w:jc w:val="center"/>
+      <w:outlineLvl w:val="7"/>
+    </w:pPr>
+    <w:rPr>
+      <w:caps/>
+      <w:spacing w:val="10"/>
+      <w:sz w:val="20"/>
+      <w:szCs w:val="20"/>
+    </w:rPr>
+  </w:style>
+  <w:style w:type="paragraph" w:styleId="Heading9">
+    <w:name w:val="heading 9"/>
+    <w:basedOn w:val="Normal"/>
+    <w:next w:val="Normal"/>
+    <w:link w:val="Heading9Char"/>
+    <w:uiPriority w:val="9"/>
+    <w:semiHidden/>
+    <w:unhideWhenUsed/>
+    <w:qFormat/>
+    <w:rsid w:val="00F8705D"/>
+    <w:pPr>
+      <w:spacing w:after="120"/>
+      <w:jc w:val="center"/>
+      <w:outlineLvl w:val="8"/>
+    </w:pPr>
+    <w:rPr>
+      <w:i/>
+      <w:iCs/>
+      <w:caps/>
+      <w:spacing w:val="10"/>
+      <w:sz w:val="20"/>
+      <w:szCs w:val="20"/>
+    </w:rPr>
   </w:style>
   <w:style w:type="character" w:default="1" w:styleId="DefaultParagraphFont">
     <w:name w:val="Default Paragraph Font"/>
@@ -5615,11 +6583,442 @@
     <w:basedOn w:val="Normal"/>
     <w:uiPriority w:val="34"/>
     <w:qFormat/>
-    <w:rsid w:val="00432004"/>
+    <w:rsid w:val="00F8705D"/>
     <w:pPr>
       <w:ind w:left="720"/>
       <w:contextualSpacing/>
     </w:pPr>
+  </w:style>
+  <w:style w:type="character" w:customStyle="1" w:styleId="Heading1Char">
+    <w:name w:val="Heading 1 Char"/>
+    <w:basedOn w:val="DefaultParagraphFont"/>
+    <w:link w:val="Heading1"/>
+    <w:uiPriority w:val="9"/>
+    <w:rsid w:val="00F8705D"/>
+    <w:rPr>
+      <w:rFonts w:eastAsiaTheme="majorEastAsia" w:cstheme="majorBidi"/>
+      <w:caps/>
+      <w:color w:val="632423" w:themeColor="accent2" w:themeShade="80"/>
+      <w:spacing w:val="20"/>
+      <w:sz w:val="28"/>
+      <w:szCs w:val="28"/>
+    </w:rPr>
+  </w:style>
+  <w:style w:type="character" w:customStyle="1" w:styleId="Heading2Char">
+    <w:name w:val="Heading 2 Char"/>
+    <w:basedOn w:val="DefaultParagraphFont"/>
+    <w:link w:val="Heading2"/>
+    <w:uiPriority w:val="9"/>
+    <w:semiHidden/>
+    <w:rsid w:val="00F8705D"/>
+    <w:rPr>
+      <w:caps/>
+      <w:color w:val="632423" w:themeColor="accent2" w:themeShade="80"/>
+      <w:spacing w:val="15"/>
+      <w:sz w:val="24"/>
+      <w:szCs w:val="24"/>
+    </w:rPr>
+  </w:style>
+  <w:style w:type="character" w:customStyle="1" w:styleId="Heading3Char">
+    <w:name w:val="Heading 3 Char"/>
+    <w:basedOn w:val="DefaultParagraphFont"/>
+    <w:link w:val="Heading3"/>
+    <w:uiPriority w:val="9"/>
+    <w:semiHidden/>
+    <w:rsid w:val="00F8705D"/>
+    <w:rPr>
+      <w:rFonts w:eastAsiaTheme="majorEastAsia" w:cstheme="majorBidi"/>
+      <w:caps/>
+      <w:color w:val="622423" w:themeColor="accent2" w:themeShade="7F"/>
+      <w:sz w:val="24"/>
+      <w:szCs w:val="24"/>
+    </w:rPr>
+  </w:style>
+  <w:style w:type="character" w:customStyle="1" w:styleId="Heading4Char">
+    <w:name w:val="Heading 4 Char"/>
+    <w:basedOn w:val="DefaultParagraphFont"/>
+    <w:link w:val="Heading4"/>
+    <w:uiPriority w:val="9"/>
+    <w:semiHidden/>
+    <w:rsid w:val="00F8705D"/>
+    <w:rPr>
+      <w:rFonts w:eastAsiaTheme="majorEastAsia" w:cstheme="majorBidi"/>
+      <w:caps/>
+      <w:color w:val="622423" w:themeColor="accent2" w:themeShade="7F"/>
+      <w:spacing w:val="10"/>
+    </w:rPr>
+  </w:style>
+  <w:style w:type="character" w:customStyle="1" w:styleId="Heading5Char">
+    <w:name w:val="Heading 5 Char"/>
+    <w:basedOn w:val="DefaultParagraphFont"/>
+    <w:link w:val="Heading5"/>
+    <w:uiPriority w:val="9"/>
+    <w:semiHidden/>
+    <w:rsid w:val="00F8705D"/>
+    <w:rPr>
+      <w:rFonts w:eastAsiaTheme="majorEastAsia" w:cstheme="majorBidi"/>
+      <w:caps/>
+      <w:color w:val="622423" w:themeColor="accent2" w:themeShade="7F"/>
+      <w:spacing w:val="10"/>
+    </w:rPr>
+  </w:style>
+  <w:style w:type="character" w:customStyle="1" w:styleId="Heading6Char">
+    <w:name w:val="Heading 6 Char"/>
+    <w:basedOn w:val="DefaultParagraphFont"/>
+    <w:link w:val="Heading6"/>
+    <w:uiPriority w:val="9"/>
+    <w:semiHidden/>
+    <w:rsid w:val="00F8705D"/>
+    <w:rPr>
+      <w:rFonts w:eastAsiaTheme="majorEastAsia" w:cstheme="majorBidi"/>
+      <w:caps/>
+      <w:color w:val="943634" w:themeColor="accent2" w:themeShade="BF"/>
+      <w:spacing w:val="10"/>
+    </w:rPr>
+  </w:style>
+  <w:style w:type="character" w:customStyle="1" w:styleId="Heading7Char">
+    <w:name w:val="Heading 7 Char"/>
+    <w:basedOn w:val="DefaultParagraphFont"/>
+    <w:link w:val="Heading7"/>
+    <w:uiPriority w:val="9"/>
+    <w:semiHidden/>
+    <w:rsid w:val="00F8705D"/>
+    <w:rPr>
+      <w:rFonts w:eastAsiaTheme="majorEastAsia" w:cstheme="majorBidi"/>
+      <w:i/>
+      <w:iCs/>
+      <w:caps/>
+      <w:color w:val="943634" w:themeColor="accent2" w:themeShade="BF"/>
+      <w:spacing w:val="10"/>
+    </w:rPr>
+  </w:style>
+  <w:style w:type="character" w:customStyle="1" w:styleId="Heading8Char">
+    <w:name w:val="Heading 8 Char"/>
+    <w:basedOn w:val="DefaultParagraphFont"/>
+    <w:link w:val="Heading8"/>
+    <w:uiPriority w:val="9"/>
+    <w:semiHidden/>
+    <w:rsid w:val="00F8705D"/>
+    <w:rPr>
+      <w:rFonts w:eastAsiaTheme="majorEastAsia" w:cstheme="majorBidi"/>
+      <w:caps/>
+      <w:spacing w:val="10"/>
+      <w:sz w:val="20"/>
+      <w:szCs w:val="20"/>
+    </w:rPr>
+  </w:style>
+  <w:style w:type="character" w:customStyle="1" w:styleId="Heading9Char">
+    <w:name w:val="Heading 9 Char"/>
+    <w:basedOn w:val="DefaultParagraphFont"/>
+    <w:link w:val="Heading9"/>
+    <w:uiPriority w:val="9"/>
+    <w:semiHidden/>
+    <w:rsid w:val="00F8705D"/>
+    <w:rPr>
+      <w:rFonts w:eastAsiaTheme="majorEastAsia" w:cstheme="majorBidi"/>
+      <w:i/>
+      <w:iCs/>
+      <w:caps/>
+      <w:spacing w:val="10"/>
+      <w:sz w:val="20"/>
+      <w:szCs w:val="20"/>
+    </w:rPr>
+  </w:style>
+  <w:style w:type="paragraph" w:styleId="Caption">
+    <w:name w:val="caption"/>
+    <w:basedOn w:val="Normal"/>
+    <w:next w:val="Normal"/>
+    <w:uiPriority w:val="35"/>
+    <w:semiHidden/>
+    <w:unhideWhenUsed/>
+    <w:qFormat/>
+    <w:rsid w:val="00F8705D"/>
+    <w:rPr>
+      <w:caps/>
+      <w:spacing w:val="10"/>
+      <w:sz w:val="18"/>
+      <w:szCs w:val="18"/>
+    </w:rPr>
+  </w:style>
+  <w:style w:type="paragraph" w:styleId="Title">
+    <w:name w:val="Title"/>
+    <w:basedOn w:val="Normal"/>
+    <w:next w:val="Normal"/>
+    <w:link w:val="TitleChar"/>
+    <w:uiPriority w:val="10"/>
+    <w:qFormat/>
+    <w:rsid w:val="00F8705D"/>
+    <w:pPr>
+      <w:pBdr>
+        <w:top w:val="dotted" w:sz="2" w:space="1" w:color="632423" w:themeColor="accent2" w:themeShade="80"/>
+        <w:bottom w:val="dotted" w:sz="2" w:space="6" w:color="632423" w:themeColor="accent2" w:themeShade="80"/>
+      </w:pBdr>
+      <w:spacing w:before="500" w:after="300" w:line="240" w:lineRule="auto"/>
+      <w:jc w:val="center"/>
+    </w:pPr>
+    <w:rPr>
+      <w:caps/>
+      <w:color w:val="632423" w:themeColor="accent2" w:themeShade="80"/>
+      <w:spacing w:val="50"/>
+      <w:sz w:val="44"/>
+      <w:szCs w:val="44"/>
+    </w:rPr>
+  </w:style>
+  <w:style w:type="character" w:customStyle="1" w:styleId="TitleChar">
+    <w:name w:val="Title Char"/>
+    <w:basedOn w:val="DefaultParagraphFont"/>
+    <w:link w:val="Title"/>
+    <w:uiPriority w:val="10"/>
+    <w:rsid w:val="00F8705D"/>
+    <w:rPr>
+      <w:rFonts w:eastAsiaTheme="majorEastAsia" w:cstheme="majorBidi"/>
+      <w:caps/>
+      <w:color w:val="632423" w:themeColor="accent2" w:themeShade="80"/>
+      <w:spacing w:val="50"/>
+      <w:sz w:val="44"/>
+      <w:szCs w:val="44"/>
+    </w:rPr>
+  </w:style>
+  <w:style w:type="paragraph" w:styleId="Subtitle">
+    <w:name w:val="Subtitle"/>
+    <w:basedOn w:val="Normal"/>
+    <w:next w:val="Normal"/>
+    <w:link w:val="SubtitleChar"/>
+    <w:uiPriority w:val="11"/>
+    <w:qFormat/>
+    <w:rsid w:val="00F8705D"/>
+    <w:pPr>
+      <w:spacing w:after="560" w:line="240" w:lineRule="auto"/>
+      <w:jc w:val="center"/>
+    </w:pPr>
+    <w:rPr>
+      <w:caps/>
+      <w:spacing w:val="20"/>
+      <w:sz w:val="18"/>
+      <w:szCs w:val="18"/>
+    </w:rPr>
+  </w:style>
+  <w:style w:type="character" w:customStyle="1" w:styleId="SubtitleChar">
+    <w:name w:val="Subtitle Char"/>
+    <w:basedOn w:val="DefaultParagraphFont"/>
+    <w:link w:val="Subtitle"/>
+    <w:uiPriority w:val="11"/>
+    <w:rsid w:val="00F8705D"/>
+    <w:rPr>
+      <w:rFonts w:eastAsiaTheme="majorEastAsia" w:cstheme="majorBidi"/>
+      <w:caps/>
+      <w:spacing w:val="20"/>
+      <w:sz w:val="18"/>
+      <w:szCs w:val="18"/>
+    </w:rPr>
+  </w:style>
+  <w:style w:type="character" w:styleId="Strong">
+    <w:name w:val="Strong"/>
+    <w:uiPriority w:val="22"/>
+    <w:qFormat/>
+    <w:rsid w:val="00F8705D"/>
+    <w:rPr>
+      <w:b/>
+      <w:bCs/>
+      <w:color w:val="943634" w:themeColor="accent2" w:themeShade="BF"/>
+      <w:spacing w:val="5"/>
+    </w:rPr>
+  </w:style>
+  <w:style w:type="character" w:styleId="Emphasis">
+    <w:name w:val="Emphasis"/>
+    <w:uiPriority w:val="20"/>
+    <w:qFormat/>
+    <w:rsid w:val="00F8705D"/>
+    <w:rPr>
+      <w:caps/>
+      <w:spacing w:val="5"/>
+      <w:sz w:val="20"/>
+      <w:szCs w:val="20"/>
+    </w:rPr>
+  </w:style>
+  <w:style w:type="paragraph" w:styleId="NoSpacing">
+    <w:name w:val="No Spacing"/>
+    <w:basedOn w:val="Normal"/>
+    <w:link w:val="NoSpacingChar"/>
+    <w:uiPriority w:val="1"/>
+    <w:qFormat/>
+    <w:rsid w:val="00F8705D"/>
+    <w:pPr>
+      <w:spacing w:after="0" w:line="240" w:lineRule="auto"/>
+    </w:pPr>
+  </w:style>
+  <w:style w:type="character" w:customStyle="1" w:styleId="NoSpacingChar">
+    <w:name w:val="No Spacing Char"/>
+    <w:basedOn w:val="DefaultParagraphFont"/>
+    <w:link w:val="NoSpacing"/>
+    <w:uiPriority w:val="1"/>
+    <w:rsid w:val="00F8705D"/>
+  </w:style>
+  <w:style w:type="paragraph" w:styleId="Quote">
+    <w:name w:val="Quote"/>
+    <w:basedOn w:val="Normal"/>
+    <w:next w:val="Normal"/>
+    <w:link w:val="QuoteChar"/>
+    <w:uiPriority w:val="29"/>
+    <w:qFormat/>
+    <w:rsid w:val="00F8705D"/>
+    <w:rPr>
+      <w:i/>
+      <w:iCs/>
+    </w:rPr>
+  </w:style>
+  <w:style w:type="character" w:customStyle="1" w:styleId="QuoteChar">
+    <w:name w:val="Quote Char"/>
+    <w:basedOn w:val="DefaultParagraphFont"/>
+    <w:link w:val="Quote"/>
+    <w:uiPriority w:val="29"/>
+    <w:rsid w:val="00F8705D"/>
+    <w:rPr>
+      <w:rFonts w:eastAsiaTheme="majorEastAsia" w:cstheme="majorBidi"/>
+      <w:i/>
+      <w:iCs/>
+    </w:rPr>
+  </w:style>
+  <w:style w:type="paragraph" w:styleId="IntenseQuote">
+    <w:name w:val="Intense Quote"/>
+    <w:basedOn w:val="Normal"/>
+    <w:next w:val="Normal"/>
+    <w:link w:val="IntenseQuoteChar"/>
+    <w:uiPriority w:val="30"/>
+    <w:qFormat/>
+    <w:rsid w:val="00F8705D"/>
+    <w:pPr>
+      <w:pBdr>
+        <w:top w:val="dotted" w:sz="2" w:space="10" w:color="632423" w:themeColor="accent2" w:themeShade="80"/>
+        <w:bottom w:val="dotted" w:sz="2" w:space="4" w:color="632423" w:themeColor="accent2" w:themeShade="80"/>
+      </w:pBdr>
+      <w:spacing w:before="160" w:line="300" w:lineRule="auto"/>
+      <w:ind w:left="1440" w:right="1440"/>
+    </w:pPr>
+    <w:rPr>
+      <w:caps/>
+      <w:color w:val="622423" w:themeColor="accent2" w:themeShade="7F"/>
+      <w:spacing w:val="5"/>
+      <w:sz w:val="20"/>
+      <w:szCs w:val="20"/>
+    </w:rPr>
+  </w:style>
+  <w:style w:type="character" w:customStyle="1" w:styleId="IntenseQuoteChar">
+    <w:name w:val="Intense Quote Char"/>
+    <w:basedOn w:val="DefaultParagraphFont"/>
+    <w:link w:val="IntenseQuote"/>
+    <w:uiPriority w:val="30"/>
+    <w:rsid w:val="00F8705D"/>
+    <w:rPr>
+      <w:rFonts w:eastAsiaTheme="majorEastAsia" w:cstheme="majorBidi"/>
+      <w:caps/>
+      <w:color w:val="622423" w:themeColor="accent2" w:themeShade="7F"/>
+      <w:spacing w:val="5"/>
+      <w:sz w:val="20"/>
+      <w:szCs w:val="20"/>
+    </w:rPr>
+  </w:style>
+  <w:style w:type="character" w:styleId="SubtleEmphasis">
+    <w:name w:val="Subtle Emphasis"/>
+    <w:uiPriority w:val="19"/>
+    <w:qFormat/>
+    <w:rsid w:val="00F8705D"/>
+    <w:rPr>
+      <w:i/>
+      <w:iCs/>
+    </w:rPr>
+  </w:style>
+  <w:style w:type="character" w:styleId="IntenseEmphasis">
+    <w:name w:val="Intense Emphasis"/>
+    <w:uiPriority w:val="21"/>
+    <w:qFormat/>
+    <w:rsid w:val="00F8705D"/>
+    <w:rPr>
+      <w:i/>
+      <w:iCs/>
+      <w:caps/>
+      <w:spacing w:val="10"/>
+      <w:sz w:val="20"/>
+      <w:szCs w:val="20"/>
+    </w:rPr>
+  </w:style>
+  <w:style w:type="character" w:styleId="SubtleReference">
+    <w:name w:val="Subtle Reference"/>
+    <w:basedOn w:val="DefaultParagraphFont"/>
+    <w:uiPriority w:val="31"/>
+    <w:qFormat/>
+    <w:rsid w:val="00F8705D"/>
+    <w:rPr>
+      <w:rFonts w:asciiTheme="minorHAnsi" w:eastAsiaTheme="minorEastAsia" w:hAnsiTheme="minorHAnsi" w:cstheme="minorBidi"/>
+      <w:i/>
+      <w:iCs/>
+      <w:color w:val="622423" w:themeColor="accent2" w:themeShade="7F"/>
+    </w:rPr>
+  </w:style>
+  <w:style w:type="character" w:styleId="IntenseReference">
+    <w:name w:val="Intense Reference"/>
+    <w:uiPriority w:val="32"/>
+    <w:qFormat/>
+    <w:rsid w:val="00F8705D"/>
+    <w:rPr>
+      <w:rFonts w:asciiTheme="minorHAnsi" w:eastAsiaTheme="minorEastAsia" w:hAnsiTheme="minorHAnsi" w:cstheme="minorBidi"/>
+      <w:b/>
+      <w:bCs/>
+      <w:i/>
+      <w:iCs/>
+      <w:color w:val="622423" w:themeColor="accent2" w:themeShade="7F"/>
+    </w:rPr>
+  </w:style>
+  <w:style w:type="character" w:styleId="BookTitle">
+    <w:name w:val="Book Title"/>
+    <w:uiPriority w:val="33"/>
+    <w:qFormat/>
+    <w:rsid w:val="00F8705D"/>
+    <w:rPr>
+      <w:caps/>
+      <w:color w:val="622423" w:themeColor="accent2" w:themeShade="7F"/>
+      <w:spacing w:val="5"/>
+      <w:u w:color="622423" w:themeColor="accent2" w:themeShade="7F"/>
+    </w:rPr>
+  </w:style>
+  <w:style w:type="paragraph" w:styleId="TOCHeading">
+    <w:name w:val="TOC Heading"/>
+    <w:basedOn w:val="Heading1"/>
+    <w:next w:val="Normal"/>
+    <w:uiPriority w:val="39"/>
+    <w:semiHidden/>
+    <w:unhideWhenUsed/>
+    <w:qFormat/>
+    <w:rsid w:val="00F8705D"/>
+    <w:pPr>
+      <w:outlineLvl w:val="9"/>
+    </w:pPr>
+  </w:style>
+  <w:style w:type="table" w:styleId="TableGrid">
+    <w:name w:val="Table Grid"/>
+    <w:basedOn w:val="TableNormal"/>
+    <w:uiPriority w:val="59"/>
+    <w:rsid w:val="002D10CF"/>
+    <w:pPr>
+      <w:spacing w:after="0" w:line="240" w:lineRule="auto"/>
+    </w:pPr>
+    <w:tblPr>
+      <w:tblInd w:w="0" w:type="dxa"/>
+      <w:tblBorders>
+        <w:top w:val="single" w:sz="4" w:space="0" w:color="auto"/>
+        <w:left w:val="single" w:sz="4" w:space="0" w:color="auto"/>
+        <w:bottom w:val="single" w:sz="4" w:space="0" w:color="auto"/>
+        <w:right w:val="single" w:sz="4" w:space="0" w:color="auto"/>
+        <w:insideH w:val="single" w:sz="4" w:space="0" w:color="auto"/>
+        <w:insideV w:val="single" w:sz="4" w:space="0" w:color="auto"/>
+      </w:tblBorders>
+      <w:tblCellMar>
+        <w:top w:w="0" w:type="dxa"/>
+        <w:left w:w="108" w:type="dxa"/>
+        <w:bottom w:w="0" w:type="dxa"/>
+        <w:right w:w="108" w:type="dxa"/>
+      </w:tblCellMar>
+    </w:tblPr>
   </w:style>
 </w:styles>
 </file>

</xml_diff>